<commit_message>
Poppy Space Intelligence Report FIle Update
</commit_message>
<xml_diff>
--- a/Poppy_Space_Intelligence_Report.docx
+++ b/Poppy_Space_Intelligence_Report.docx
@@ -2274,13 +2274,7 @@
               <w:rPr>
                 <w:lang w:val="fr-BE"/>
               </w:rPr>
-              <w:t xml:space="preserve"> Intelligence_Report.</w:t>
-            </w:r>
-            <w:r>
-              <w:rPr>
-                <w:lang w:val="fr-BE"/>
-              </w:rPr>
-              <w:t>md</w:t>
+              <w:t xml:space="preserve"> Intelligence_Report.md</w:t>
             </w:r>
           </w:p>
           <w:p>
@@ -2360,13 +2354,13 @@
     <w:p>
       <w:pPr>
         <w:rPr>
-          <w:lang w:val="fr-BE"/>
+          <w:lang w:val="en-US"/>
         </w:rPr>
       </w:pPr>
       <w:bookmarkStart w:id="6" w:name="_Toc194267360"/>
       <w:r>
         <w:rPr>
-          <w:lang w:val="fr-BE"/>
+          <w:lang w:val="en-US"/>
         </w:rPr>
         <w:br w:type="page"/>
       </w:r>
@@ -2433,7 +2427,99 @@
         <w:rPr>
           <w:lang w:val="en-US"/>
         </w:rPr>
-        <w:t>To facilitate easier exploration, we have developed an interactive website that organizes and presents all the data intuitively. Access it here:</w:t>
+        <w:t>All core project files and mission data are available in our official GitHub repository:</w:t>
+      </w:r>
+    </w:p>
+    <w:p>
+      <w:pPr>
+        <w:pStyle w:val="ListParagraph"/>
+        <w:rPr>
+          <w:lang w:val="en-US"/>
+        </w:rPr>
+      </w:pPr>
+    </w:p>
+    <w:p>
+      <w:pPr>
+        <w:pStyle w:val="ListParagraph"/>
+        <w:ind w:left="360"/>
+        <w:rPr>
+          <w:lang w:val="en-US"/>
+        </w:rPr>
+      </w:pPr>
+      <w:hyperlink r:id="rId9" w:history="1">
+        <w:r>
+          <w:rPr>
+            <w:rStyle w:val="Hyperlink"/>
+            <w:lang w:val="en-US"/>
+          </w:rPr>
+          <w:t>https://github.com/Jelle-Smet/Poppy_Space</w:t>
+        </w:r>
+      </w:hyperlink>
+    </w:p>
+    <w:p>
+      <w:pPr>
+        <w:pStyle w:val="ListParagraph"/>
+        <w:ind w:left="360"/>
+        <w:rPr>
+          <w:lang w:val="en-US"/>
+        </w:rPr>
+      </w:pPr>
+      <w:r>
+        <w:rPr>
+          <w:lang w:val="en-US"/>
+        </w:rPr>
+        <w:t xml:space="preserve">This is the primary source. </w:t>
+      </w:r>
+      <w:r>
+        <w:t>Everything important lives here.</w:t>
+      </w:r>
+    </w:p>
+    <w:p>
+      <w:pPr>
+        <w:pStyle w:val="ListParagraph"/>
+        <w:ind w:left="360"/>
+        <w:rPr>
+          <w:lang w:val="en-US"/>
+        </w:rPr>
+      </w:pPr>
+    </w:p>
+    <w:p>
+      <w:pPr>
+        <w:pStyle w:val="ListParagraph"/>
+        <w:ind w:left="360"/>
+        <w:rPr>
+          <w:lang w:val="en-US"/>
+        </w:rPr>
+      </w:pPr>
+    </w:p>
+    <w:p>
+      <w:pPr>
+        <w:pStyle w:val="ListParagraph"/>
+        <w:numPr>
+          <w:ilvl w:val="0"/>
+          <w:numId w:val="19"/>
+        </w:numPr>
+        <w:rPr>
+          <w:lang w:val="en-US"/>
+        </w:rPr>
+      </w:pPr>
+      <w:r>
+        <w:rPr>
+          <w:lang w:val="en-US"/>
+        </w:rPr>
+        <w:t>We also created a fun</w:t>
+      </w:r>
+      <w:r>
+        <w:rPr>
+          <w:lang w:val="en-US"/>
+        </w:rPr>
+        <w:t>,</w:t>
+      </w:r>
+      <w:r>
+        <w:rPr>
+          <w:lang w:val="en-US"/>
+        </w:rPr>
+        <w:t xml:space="preserve"> interactive website to help you explore the findings more intuitively. It’s not essential, but it’s cool:</w:t>
       </w:r>
       <w:r>
         <w:rPr>
@@ -2441,7 +2527,7 @@
         </w:rPr>
         <w:br/>
       </w:r>
-      <w:hyperlink r:id="rId9" w:tgtFrame="_new" w:history="1">
+      <w:hyperlink r:id="rId10" w:tgtFrame="_new" w:history="1">
         <w:r>
           <w:rPr>
             <w:rStyle w:val="Hyperlink"/>
@@ -2449,25 +2535,7 @@
             <w:bCs/>
             <w:lang w:val="en-US"/>
           </w:rPr>
-          <w:t>https://poppy-space-inter</w:t>
-        </w:r>
-        <w:r>
-          <w:rPr>
-            <w:rStyle w:val="Hyperlink"/>
-            <w:b/>
-            <w:bCs/>
-            <w:lang w:val="en-US"/>
-          </w:rPr>
-          <w:t>a</w:t>
-        </w:r>
-        <w:r>
-          <w:rPr>
-            <w:rStyle w:val="Hyperlink"/>
-            <w:b/>
-            <w:bCs/>
-            <w:lang w:val="en-US"/>
-          </w:rPr>
-          <w:t>ctive-map.my.canva.site/</w:t>
+          <w:t>https://poppy-space-interactive-map.my.canva.site/</w:t>
         </w:r>
       </w:hyperlink>
     </w:p>
@@ -2495,7 +2563,49 @@
         <w:rPr>
           <w:lang w:val="en-US"/>
         </w:rPr>
-        <w:t>If the website is inaccessible or encounters issues, please feel free to contact me via email. Alternatively, you may review the files individually within each company folder.</w:t>
+        <w:t>If the website</w:t>
+      </w:r>
+      <w:r>
+        <w:rPr>
+          <w:lang w:val="en-US"/>
+        </w:rPr>
+        <w:t xml:space="preserve"> or files</w:t>
+      </w:r>
+      <w:r>
+        <w:rPr>
+          <w:lang w:val="en-US"/>
+        </w:rPr>
+        <w:t xml:space="preserve"> </w:t>
+      </w:r>
+      <w:r>
+        <w:rPr>
+          <w:lang w:val="en-US"/>
+        </w:rPr>
+        <w:t>are</w:t>
+      </w:r>
+      <w:r>
+        <w:rPr>
+          <w:lang w:val="en-US"/>
+        </w:rPr>
+        <w:t xml:space="preserve"> inaccessible or </w:t>
+      </w:r>
+      <w:r>
+        <w:rPr>
+          <w:lang w:val="en-US"/>
+        </w:rPr>
+        <w:t>encounter</w:t>
+      </w:r>
+      <w:r>
+        <w:rPr>
+          <w:lang w:val="en-US"/>
+        </w:rPr>
+        <w:t xml:space="preserve"> issues, please feel free to contact me via email</w:t>
+      </w:r>
+      <w:r>
+        <w:rPr>
+          <w:lang w:val="en-US"/>
+        </w:rPr>
+        <w:t>!!</w:t>
       </w:r>
     </w:p>
     <w:p>
@@ -2540,7 +2650,19 @@
         <w:rPr>
           <w:lang w:val="en-US"/>
         </w:rPr>
-        <w:t>Hacking Log — Technical details of how the hacking team accessed the company’s data</w:t>
+        <w:t xml:space="preserve">Hacking Log </w:t>
+      </w:r>
+      <w:r>
+        <w:rPr>
+          <w:lang w:val="en-US"/>
+        </w:rPr>
+        <w:sym w:font="Wingdings" w:char="F0E0"/>
+      </w:r>
+      <w:r>
+        <w:rPr>
+          <w:lang w:val="en-US"/>
+        </w:rPr>
+        <w:t xml:space="preserve"> Technical details of how the hacking team accessed the company’s data</w:t>
       </w:r>
     </w:p>
     <w:p>
@@ -2558,7 +2680,19 @@
         <w:rPr>
           <w:lang w:val="en-US"/>
         </w:rPr>
-        <w:t>Intelligence Report — Insights and analysis derived from the obtained data</w:t>
+        <w:t xml:space="preserve">Intelligence Report </w:t>
+      </w:r>
+      <w:r>
+        <w:rPr>
+          <w:lang w:val="en-US"/>
+        </w:rPr>
+        <w:sym w:font="Wingdings" w:char="F0E0"/>
+      </w:r>
+      <w:r>
+        <w:rPr>
+          <w:lang w:val="en-US"/>
+        </w:rPr>
+        <w:t xml:space="preserve"> Insights and analysis derived from the obtained data</w:t>
       </w:r>
     </w:p>
     <w:p>
@@ -2576,7 +2710,25 @@
         <w:rPr>
           <w:lang w:val="en-US"/>
         </w:rPr>
-        <w:t>Mission Log — Personal notes and observations recorded during the mission</w:t>
+        <w:t>Mission Log</w:t>
+      </w:r>
+      <w:r>
+        <w:rPr>
+          <w:lang w:val="en-US"/>
+        </w:rPr>
+        <w:t xml:space="preserve"> </w:t>
+      </w:r>
+      <w:r>
+        <w:rPr>
+          <w:lang w:val="en-US"/>
+        </w:rPr>
+        <w:sym w:font="Wingdings" w:char="F0E0"/>
+      </w:r>
+      <w:r>
+        <w:rPr>
+          <w:lang w:val="en-US"/>
+        </w:rPr>
+        <w:t xml:space="preserve"> Personal notes and observations recorded during the mission</w:t>
       </w:r>
     </w:p>
     <w:p>
@@ -2594,7 +2746,25 @@
         <w:rPr>
           <w:lang w:val="en-US"/>
         </w:rPr>
-        <w:t>Mission Report — Formal report summarizing mission outcomes and conclusions</w:t>
+        <w:t xml:space="preserve">Mission Report </w:t>
+      </w:r>
+      <w:r>
+        <w:rPr>
+          <w:lang w:val="en-US"/>
+        </w:rPr>
+        <w:sym w:font="Wingdings" w:char="F0E0"/>
+      </w:r>
+      <w:r>
+        <w:rPr>
+          <w:lang w:val="en-US"/>
+        </w:rPr>
+        <w:t xml:space="preserve"> </w:t>
+      </w:r>
+      <w:r>
+        <w:rPr>
+          <w:lang w:val="en-US"/>
+        </w:rPr>
+        <w:t>Formal report summarizing mission outcomes and conclusions</w:t>
       </w:r>
     </w:p>
     <w:p>
@@ -2737,7 +2907,7 @@
       </w:r>
     </w:p>
     <w:sectPr>
-      <w:footerReference w:type="default" r:id="rId10"/>
+      <w:footerReference w:type="default" r:id="rId11"/>
       <w:pgSz w:w="11906" w:h="16838"/>
       <w:pgMar w:top="1440" w:right="1440" w:bottom="1440" w:left="1440" w:header="708" w:footer="708" w:gutter="0"/>
       <w:cols w:space="708"/>

</xml_diff>

<commit_message>
Final Update Intelligence Report
</commit_message>
<xml_diff>
--- a/Poppy_Space_Intelligence_Report.docx
+++ b/Poppy_Space_Intelligence_Report.docx
@@ -169,6 +169,7 @@
               <w:noProof/>
               <w:sz w:val="24"/>
               <w:szCs w:val="24"/>
+              <w:lang w:eastAsia="nl-BE"/>
             </w:rPr>
           </w:pPr>
           <w:r>
@@ -180,7 +181,7 @@
           <w:r>
             <w:fldChar w:fldCharType="separate"/>
           </w:r>
-          <w:hyperlink w:anchor="_Toc194267354" w:history="1">
+          <w:hyperlink w:anchor="_Toc199528216" w:history="1">
             <w:r>
               <w:rPr>
                 <w:rStyle w:val="Hyperlink"/>
@@ -195,6 +196,7 @@
                 <w:noProof/>
                 <w:sz w:val="24"/>
                 <w:szCs w:val="24"/>
+                <w:lang w:eastAsia="nl-BE"/>
               </w:rPr>
               <w:tab/>
             </w:r>
@@ -202,6 +204,7 @@
               <w:rPr>
                 <w:rStyle w:val="Hyperlink"/>
                 <w:noProof/>
+                <w:lang w:val="en-US"/>
               </w:rPr>
               <w:t>Welcome to Poppy Space – A Poppy Corporation Initiative</w:t>
             </w:r>
@@ -224,7 +227,7 @@
                 <w:noProof/>
                 <w:webHidden/>
               </w:rPr>
-              <w:instrText xml:space="preserve"> PAGEREF _Toc194267354 \h </w:instrText>
+              <w:instrText xml:space="preserve"> PAGEREF _Toc199528216 \h </w:instrText>
             </w:r>
             <w:r>
               <w:rPr>
@@ -244,7 +247,7 @@
                 <w:noProof/>
                 <w:webHidden/>
               </w:rPr>
-              <w:t>2</w:t>
+              <w:t>3</w:t>
             </w:r>
             <w:r>
               <w:rPr>
@@ -267,9 +270,10 @@
               <w:noProof/>
               <w:sz w:val="24"/>
               <w:szCs w:val="24"/>
+              <w:lang w:eastAsia="nl-BE"/>
             </w:rPr>
           </w:pPr>
-          <w:hyperlink w:anchor="_Toc194267355" w:history="1">
+          <w:hyperlink w:anchor="_Toc199528217" w:history="1">
             <w:r>
               <w:rPr>
                 <w:rStyle w:val="Hyperlink"/>
@@ -284,6 +288,7 @@
                 <w:noProof/>
                 <w:sz w:val="24"/>
                 <w:szCs w:val="24"/>
+                <w:lang w:eastAsia="nl-BE"/>
               </w:rPr>
               <w:tab/>
             </w:r>
@@ -292,7 +297,7 @@
                 <w:rStyle w:val="Hyperlink"/>
                 <w:noProof/>
               </w:rPr>
-              <w:t>The Situation</w:t>
+              <w:t>Poppy Corporation Overview</w:t>
             </w:r>
             <w:r>
               <w:rPr>
@@ -313,7 +318,7 @@
                 <w:noProof/>
                 <w:webHidden/>
               </w:rPr>
-              <w:instrText xml:space="preserve"> PAGEREF _Toc194267355 \h </w:instrText>
+              <w:instrText xml:space="preserve"> PAGEREF _Toc199528217 \h </w:instrText>
             </w:r>
             <w:r>
               <w:rPr>
@@ -333,7 +338,7 @@
                 <w:noProof/>
                 <w:webHidden/>
               </w:rPr>
-              <w:t>2</w:t>
+              <w:t>3</w:t>
             </w:r>
             <w:r>
               <w:rPr>
@@ -356,9 +361,10 @@
               <w:noProof/>
               <w:sz w:val="24"/>
               <w:szCs w:val="24"/>
+              <w:lang w:eastAsia="nl-BE"/>
             </w:rPr>
           </w:pPr>
-          <w:hyperlink w:anchor="_Toc194267356" w:history="1">
+          <w:hyperlink w:anchor="_Toc199528218" w:history="1">
             <w:r>
               <w:rPr>
                 <w:rStyle w:val="Hyperlink"/>
@@ -373,6 +379,7 @@
                 <w:noProof/>
                 <w:sz w:val="24"/>
                 <w:szCs w:val="24"/>
+                <w:lang w:eastAsia="nl-BE"/>
               </w:rPr>
               <w:tab/>
             </w:r>
@@ -381,7 +388,7 @@
                 <w:rStyle w:val="Hyperlink"/>
                 <w:noProof/>
               </w:rPr>
-              <w:t>Your Mission</w:t>
+              <w:t>The Situation</w:t>
             </w:r>
             <w:r>
               <w:rPr>
@@ -402,7 +409,7 @@
                 <w:noProof/>
                 <w:webHidden/>
               </w:rPr>
-              <w:instrText xml:space="preserve"> PAGEREF _Toc194267356 \h </w:instrText>
+              <w:instrText xml:space="preserve"> PAGEREF _Toc199528218 \h </w:instrText>
             </w:r>
             <w:r>
               <w:rPr>
@@ -445,9 +452,10 @@
               <w:noProof/>
               <w:sz w:val="24"/>
               <w:szCs w:val="24"/>
+              <w:lang w:eastAsia="nl-BE"/>
             </w:rPr>
           </w:pPr>
-          <w:hyperlink w:anchor="_Toc194267357" w:history="1">
+          <w:hyperlink w:anchor="_Toc199528219" w:history="1">
             <w:r>
               <w:rPr>
                 <w:rStyle w:val="Hyperlink"/>
@@ -462,6 +470,7 @@
                 <w:noProof/>
                 <w:sz w:val="24"/>
                 <w:szCs w:val="24"/>
+                <w:lang w:eastAsia="nl-BE"/>
               </w:rPr>
               <w:tab/>
             </w:r>
@@ -469,9 +478,8 @@
               <w:rPr>
                 <w:rStyle w:val="Hyperlink"/>
                 <w:noProof/>
-                <w:lang w:val="fr-BE"/>
-              </w:rPr>
-              <w:t>What’s next?</w:t>
+              </w:rPr>
+              <w:t>Your Mission</w:t>
             </w:r>
             <w:r>
               <w:rPr>
@@ -492,7 +500,7 @@
                 <w:noProof/>
                 <w:webHidden/>
               </w:rPr>
-              <w:instrText xml:space="preserve"> PAGEREF _Toc194267357 \h </w:instrText>
+              <w:instrText xml:space="preserve"> PAGEREF _Toc199528219 \h </w:instrText>
             </w:r>
             <w:r>
               <w:rPr>
@@ -512,7 +520,7 @@
                 <w:noProof/>
                 <w:webHidden/>
               </w:rPr>
-              <w:t>3</w:t>
+              <w:t>4</w:t>
             </w:r>
             <w:r>
               <w:rPr>
@@ -535,9 +543,10 @@
               <w:noProof/>
               <w:sz w:val="24"/>
               <w:szCs w:val="24"/>
+              <w:lang w:eastAsia="nl-BE"/>
             </w:rPr>
           </w:pPr>
-          <w:hyperlink w:anchor="_Toc194267358" w:history="1">
+          <w:hyperlink w:anchor="_Toc199528220" w:history="1">
             <w:r>
               <w:rPr>
                 <w:rStyle w:val="Hyperlink"/>
@@ -552,6 +561,7 @@
                 <w:noProof/>
                 <w:sz w:val="24"/>
                 <w:szCs w:val="24"/>
+                <w:lang w:eastAsia="nl-BE"/>
               </w:rPr>
               <w:tab/>
             </w:r>
@@ -559,8 +569,9 @@
               <w:rPr>
                 <w:rStyle w:val="Hyperlink"/>
                 <w:noProof/>
-              </w:rPr>
-              <w:t>Poppy Corporation Overview</w:t>
+                <w:lang w:val="fr-BE"/>
+              </w:rPr>
+              <w:t>What’s next?</w:t>
             </w:r>
             <w:r>
               <w:rPr>
@@ -581,7 +592,7 @@
                 <w:noProof/>
                 <w:webHidden/>
               </w:rPr>
-              <w:instrText xml:space="preserve"> PAGEREF _Toc194267358 \h </w:instrText>
+              <w:instrText xml:space="preserve"> PAGEREF _Toc199528220 \h </w:instrText>
             </w:r>
             <w:r>
               <w:rPr>
@@ -601,7 +612,7 @@
                 <w:noProof/>
                 <w:webHidden/>
               </w:rPr>
-              <w:t>3</w:t>
+              <w:t>4</w:t>
             </w:r>
             <w:r>
               <w:rPr>
@@ -624,9 +635,10 @@
               <w:noProof/>
               <w:sz w:val="24"/>
               <w:szCs w:val="24"/>
+              <w:lang w:eastAsia="nl-BE"/>
             </w:rPr>
           </w:pPr>
-          <w:hyperlink w:anchor="_Toc194267359" w:history="1">
+          <w:hyperlink w:anchor="_Toc199528221" w:history="1">
             <w:r>
               <w:rPr>
                 <w:rStyle w:val="Hyperlink"/>
@@ -641,6 +653,7 @@
                 <w:noProof/>
                 <w:sz w:val="24"/>
                 <w:szCs w:val="24"/>
+                <w:lang w:eastAsia="nl-BE"/>
               </w:rPr>
               <w:tab/>
             </w:r>
@@ -670,7 +683,7 @@
                 <w:noProof/>
                 <w:webHidden/>
               </w:rPr>
-              <w:instrText xml:space="preserve"> PAGEREF _Toc194267359 \h </w:instrText>
+              <w:instrText xml:space="preserve"> PAGEREF _Toc199528221 \h </w:instrText>
             </w:r>
             <w:r>
               <w:rPr>
@@ -690,7 +703,7 @@
                 <w:noProof/>
                 <w:webHidden/>
               </w:rPr>
-              <w:t>4</w:t>
+              <w:t>5</w:t>
             </w:r>
             <w:r>
               <w:rPr>
@@ -713,9 +726,10 @@
               <w:noProof/>
               <w:sz w:val="24"/>
               <w:szCs w:val="24"/>
+              <w:lang w:eastAsia="nl-BE"/>
             </w:rPr>
           </w:pPr>
-          <w:hyperlink w:anchor="_Toc194267360" w:history="1">
+          <w:hyperlink w:anchor="_Toc199528222" w:history="1">
             <w:r>
               <w:rPr>
                 <w:rStyle w:val="Hyperlink"/>
@@ -730,6 +744,7 @@
                 <w:noProof/>
                 <w:sz w:val="24"/>
                 <w:szCs w:val="24"/>
+                <w:lang w:eastAsia="nl-BE"/>
               </w:rPr>
               <w:tab/>
             </w:r>
@@ -760,7 +775,7 @@
                 <w:noProof/>
                 <w:webHidden/>
               </w:rPr>
-              <w:instrText xml:space="preserve"> PAGEREF _Toc194267360 \h </w:instrText>
+              <w:instrText xml:space="preserve"> PAGEREF _Toc199528222 \h </w:instrText>
             </w:r>
             <w:r>
               <w:rPr>
@@ -780,7 +795,7 @@
                 <w:noProof/>
                 <w:webHidden/>
               </w:rPr>
-              <w:t>4</w:t>
+              <w:t>6</w:t>
             </w:r>
             <w:r>
               <w:rPr>
@@ -830,209 +845,865 @@
           <w:lang w:val="en-US"/>
         </w:rPr>
       </w:pPr>
-      <w:bookmarkStart w:id="0" w:name="_Toc194267354"/>
+      <w:bookmarkStart w:id="0" w:name="_Toc199528216"/>
       <w:r>
         <w:rPr>
           <w:lang w:val="en-US"/>
         </w:rPr>
         <w:lastRenderedPageBreak/>
-        <w:t>Welcome to Poppy Space – A Poppy Corporation Initiative</w:t>
-      </w:r>
-      <w:bookmarkEnd w:id="0"/>
+        <w:t xml:space="preserve"> </w:t>
+      </w:r>
+      <w:r>
+        <w:rPr>
+          <w:lang w:val="en-US"/>
+        </w:rPr>
+        <w:t xml:space="preserve">Sources &amp; AI usage </w:t>
+      </w:r>
     </w:p>
     <w:p>
       <w:pPr>
-        <w:rPr>
+        <w:pStyle w:val="Heading2"/>
+        <w:numPr>
+          <w:ilvl w:val="1"/>
+          <w:numId w:val="1"/>
+        </w:numPr>
+        <w:rPr>
+          <w:lang w:val="en-US"/>
+        </w:rPr>
+      </w:pPr>
+      <w:r>
+        <w:rPr>
+          <w:lang w:val="en-US"/>
+        </w:rPr>
+        <w:t>General Information</w:t>
+      </w:r>
+    </w:p>
+    <w:p>
+      <w:pPr>
+        <w:rPr>
+          <w:lang w:val="en-US"/>
+        </w:rPr>
+      </w:pPr>
+      <w:r>
+        <w:rPr>
+          <w:lang w:val="en-US"/>
+        </w:rPr>
+        <w:t>Throughout the Poppy Space mission, I’ve explored a range of tools, storytelling techniques, and creative frameworks to bring this universe to life</w:t>
+      </w:r>
+      <w:r>
+        <w:rPr>
+          <w:lang w:val="en-US"/>
+        </w:rPr>
+        <w:t xml:space="preserve">, </w:t>
+      </w:r>
+      <w:r>
+        <w:rPr>
+          <w:lang w:val="en-US"/>
+        </w:rPr>
+        <w:t>all while sharpening my skills in data, cybersecurity, and digital reporting. In this section, I want to be real about the external support I relied on</w:t>
+      </w:r>
+      <w:r>
+        <w:rPr>
+          <w:lang w:val="en-US"/>
+        </w:rPr>
+        <w:t>,</w:t>
+      </w:r>
+      <w:r>
+        <w:rPr>
+          <w:lang w:val="en-US"/>
+        </w:rPr>
+        <w:t xml:space="preserve"> from online resources and documentation to AI tools. These helped me stay inspired, solve technical hiccups, and shape the project’s structure. My goal wasn’t just to make it look cool (though, let’s be honest, it does)</w:t>
+      </w:r>
+      <w:r>
+        <w:rPr>
+          <w:lang w:val="en-US"/>
+        </w:rPr>
+        <w:t>,</w:t>
+      </w:r>
+      <w:r>
+        <w:rPr>
+          <w:lang w:val="en-US"/>
+        </w:rPr>
+        <w:t xml:space="preserve"> it was to fully understand everything I built, wrote, and visualized, and to keep full ownership over the narrative and the tech behind it.</w:t>
+      </w:r>
+    </w:p>
+    <w:p>
+      <w:pPr>
+        <w:pStyle w:val="Heading2"/>
+        <w:numPr>
+          <w:ilvl w:val="1"/>
+          <w:numId w:val="1"/>
+        </w:numPr>
+        <w:rPr>
+          <w:lang w:val="en-US"/>
+        </w:rPr>
+      </w:pPr>
+      <w:r>
+        <w:rPr>
+          <w:lang w:val="en-US"/>
+        </w:rPr>
+        <w:t>Sources</w:t>
+      </w:r>
+    </w:p>
+    <w:p>
+      <w:pPr>
+        <w:rPr>
+          <w:lang w:val="en-US"/>
+        </w:rPr>
+      </w:pPr>
+      <w:r>
+        <w:rPr>
+          <w:lang w:val="en-US"/>
+        </w:rPr>
+        <w:t>Below is an overview of the sources I consulted throughout the project. While I often referred to my own notes and past assignments, I also explored official websites to ensure accurate and up-to-date context for each organization featured in the Poppy Space universe.</w:t>
+      </w:r>
+    </w:p>
+    <w:tbl>
+      <w:tblPr>
+        <w:tblStyle w:val="GridTable5Dark-Accent1"/>
+        <w:tblW w:w="0" w:type="auto"/>
+        <w:tblLook w:val="04A0" w:firstRow="1" w:lastRow="0" w:firstColumn="1" w:lastColumn="0" w:noHBand="0" w:noVBand="1"/>
+      </w:tblPr>
+      <w:tblGrid>
+        <w:gridCol w:w="2523"/>
+        <w:gridCol w:w="5234"/>
+        <w:gridCol w:w="1259"/>
+      </w:tblGrid>
+      <w:tr>
+        <w:trPr>
+          <w:cnfStyle w:val="100000000000" w:firstRow="1" w:lastRow="0" w:firstColumn="0" w:lastColumn="0" w:oddVBand="0" w:evenVBand="0" w:oddHBand="0" w:evenHBand="0" w:firstRowFirstColumn="0" w:firstRowLastColumn="0" w:lastRowFirstColumn="0" w:lastRowLastColumn="0"/>
+        </w:trPr>
+        <w:tc>
+          <w:tcPr>
+            <w:cnfStyle w:val="001000000000" w:firstRow="0" w:lastRow="0" w:firstColumn="1" w:lastColumn="0" w:oddVBand="0" w:evenVBand="0" w:oddHBand="0" w:evenHBand="0" w:firstRowFirstColumn="0" w:firstRowLastColumn="0" w:lastRowFirstColumn="0" w:lastRowLastColumn="0"/>
+            <w:tcW w:w="0" w:type="auto"/>
+            <w:hideMark/>
+          </w:tcPr>
+          <w:p>
+            <w:pPr>
+              <w:jc w:val="center"/>
+            </w:pPr>
+            <w:r>
+              <w:rPr>
+                <w:b w:val="0"/>
+                <w:bCs w:val="0"/>
+              </w:rPr>
+              <w:t>Company / Organization</w:t>
+            </w:r>
+          </w:p>
+        </w:tc>
+        <w:tc>
+          <w:tcPr>
+            <w:tcW w:w="0" w:type="auto"/>
+            <w:hideMark/>
+          </w:tcPr>
+          <w:p>
+            <w:pPr>
+              <w:jc w:val="center"/>
+              <w:cnfStyle w:val="100000000000" w:firstRow="1" w:lastRow="0" w:firstColumn="0" w:lastColumn="0" w:oddVBand="0" w:evenVBand="0" w:oddHBand="0" w:evenHBand="0" w:firstRowFirstColumn="0" w:firstRowLastColumn="0" w:lastRowFirstColumn="0" w:lastRowLastColumn="0"/>
+              <w:rPr>
+                <w:b w:val="0"/>
+                <w:bCs w:val="0"/>
+              </w:rPr>
+            </w:pPr>
+            <w:r>
+              <w:rPr>
+                <w:b w:val="0"/>
+                <w:bCs w:val="0"/>
+              </w:rPr>
+              <w:t>Source(s)</w:t>
+            </w:r>
+          </w:p>
+        </w:tc>
+        <w:tc>
+          <w:tcPr>
+            <w:tcW w:w="0" w:type="auto"/>
+            <w:hideMark/>
+          </w:tcPr>
+          <w:p>
+            <w:pPr>
+              <w:jc w:val="center"/>
+              <w:cnfStyle w:val="100000000000" w:firstRow="1" w:lastRow="0" w:firstColumn="0" w:lastColumn="0" w:oddVBand="0" w:evenVBand="0" w:oddHBand="0" w:evenHBand="0" w:firstRowFirstColumn="0" w:firstRowLastColumn="0" w:lastRowFirstColumn="0" w:lastRowLastColumn="0"/>
+              <w:rPr>
+                <w:b w:val="0"/>
+                <w:bCs w:val="0"/>
+              </w:rPr>
+            </w:pPr>
+            <w:r>
+              <w:rPr>
+                <w:b w:val="0"/>
+                <w:bCs w:val="0"/>
+              </w:rPr>
+              <w:t>Notes Used</w:t>
+            </w:r>
+          </w:p>
+        </w:tc>
+      </w:tr>
+      <w:tr>
+        <w:trPr>
+          <w:cnfStyle w:val="000000100000" w:firstRow="0" w:lastRow="0" w:firstColumn="0" w:lastColumn="0" w:oddVBand="0" w:evenVBand="0" w:oddHBand="1" w:evenHBand="0" w:firstRowFirstColumn="0" w:firstRowLastColumn="0" w:lastRowFirstColumn="0" w:lastRowLastColumn="0"/>
+        </w:trPr>
+        <w:tc>
+          <w:tcPr>
+            <w:cnfStyle w:val="001000000000" w:firstRow="0" w:lastRow="0" w:firstColumn="1" w:lastColumn="0" w:oddVBand="0" w:evenVBand="0" w:oddHBand="0" w:evenHBand="0" w:firstRowFirstColumn="0" w:firstRowLastColumn="0" w:lastRowFirstColumn="0" w:lastRowLastColumn="0"/>
+            <w:tcW w:w="0" w:type="auto"/>
+            <w:hideMark/>
+          </w:tcPr>
+          <w:p>
+            <w:pPr>
+              <w:rPr>
+                <w:b w:val="0"/>
+                <w:bCs w:val="0"/>
+              </w:rPr>
+            </w:pPr>
+            <w:r>
+              <w:t>The Beacon</w:t>
+            </w:r>
+          </w:p>
+        </w:tc>
+        <w:tc>
+          <w:tcPr>
+            <w:tcW w:w="0" w:type="auto"/>
+            <w:hideMark/>
+          </w:tcPr>
+          <w:p>
+            <w:pPr>
+              <w:cnfStyle w:val="000000100000" w:firstRow="0" w:lastRow="0" w:firstColumn="0" w:lastColumn="0" w:oddVBand="0" w:evenVBand="0" w:oddHBand="1" w:evenHBand="0" w:firstRowFirstColumn="0" w:firstRowLastColumn="0" w:lastRowFirstColumn="0" w:lastRowLastColumn="0"/>
+            </w:pPr>
+            <w:hyperlink r:id="rId9" w:history="1">
+              <w:r>
+                <w:rPr>
+                  <w:rStyle w:val="Hyperlink"/>
+                </w:rPr>
+                <w:t>https://www.thebeacon.eu</w:t>
+              </w:r>
+            </w:hyperlink>
+          </w:p>
+        </w:tc>
+        <w:tc>
+          <w:tcPr>
+            <w:tcW w:w="0" w:type="auto"/>
+            <w:hideMark/>
+          </w:tcPr>
+          <w:p>
+            <w:pPr>
+              <w:jc w:val="center"/>
+              <w:cnfStyle w:val="000000100000" w:firstRow="0" w:lastRow="0" w:firstColumn="0" w:lastColumn="0" w:oddVBand="0" w:evenVBand="0" w:oddHBand="1" w:evenHBand="0" w:firstRowFirstColumn="0" w:firstRowLastColumn="0" w:lastRowFirstColumn="0" w:lastRowLastColumn="0"/>
+            </w:pPr>
+            <w:r>
+              <w:rPr>
+                <w:rFonts w:ascii="Segoe UI Emoji" w:hAnsi="Segoe UI Emoji" w:cs="Segoe UI Emoji"/>
+              </w:rPr>
+              <w:t>✅</w:t>
+            </w:r>
+          </w:p>
+        </w:tc>
+      </w:tr>
+      <w:tr>
+        <w:tc>
+          <w:tcPr>
+            <w:cnfStyle w:val="001000000000" w:firstRow="0" w:lastRow="0" w:firstColumn="1" w:lastColumn="0" w:oddVBand="0" w:evenVBand="0" w:oddHBand="0" w:evenHBand="0" w:firstRowFirstColumn="0" w:firstRowLastColumn="0" w:lastRowFirstColumn="0" w:lastRowLastColumn="0"/>
+            <w:tcW w:w="0" w:type="auto"/>
+            <w:hideMark/>
+          </w:tcPr>
+          <w:p>
+            <w:r>
+              <w:t>Intellus</w:t>
+            </w:r>
+          </w:p>
+        </w:tc>
+        <w:tc>
+          <w:tcPr>
+            <w:tcW w:w="0" w:type="auto"/>
+            <w:hideMark/>
+          </w:tcPr>
+          <w:p>
+            <w:pPr>
+              <w:cnfStyle w:val="000000000000" w:firstRow="0" w:lastRow="0" w:firstColumn="0" w:lastColumn="0" w:oddVBand="0" w:evenVBand="0" w:oddHBand="0" w:evenHBand="0" w:firstRowFirstColumn="0" w:firstRowLastColumn="0" w:lastRowFirstColumn="0" w:lastRowLastColumn="0"/>
+            </w:pPr>
+            <w:hyperlink r:id="rId10" w:history="1">
+              <w:r>
+                <w:rPr>
+                  <w:rStyle w:val="Hyperlink"/>
+                </w:rPr>
+                <w:t>https://intellus.be</w:t>
+              </w:r>
+            </w:hyperlink>
+          </w:p>
+        </w:tc>
+        <w:tc>
+          <w:tcPr>
+            <w:tcW w:w="0" w:type="auto"/>
+            <w:hideMark/>
+          </w:tcPr>
+          <w:p>
+            <w:pPr>
+              <w:jc w:val="center"/>
+              <w:cnfStyle w:val="000000000000" w:firstRow="0" w:lastRow="0" w:firstColumn="0" w:lastColumn="0" w:oddVBand="0" w:evenVBand="0" w:oddHBand="0" w:evenHBand="0" w:firstRowFirstColumn="0" w:firstRowLastColumn="0" w:lastRowFirstColumn="0" w:lastRowLastColumn="0"/>
+            </w:pPr>
+            <w:r>
+              <w:rPr>
+                <w:rFonts w:ascii="Segoe UI Emoji" w:hAnsi="Segoe UI Emoji" w:cs="Segoe UI Emoji"/>
+              </w:rPr>
+              <w:t>✅</w:t>
+            </w:r>
+          </w:p>
+        </w:tc>
+      </w:tr>
+      <w:tr>
+        <w:trPr>
+          <w:cnfStyle w:val="000000100000" w:firstRow="0" w:lastRow="0" w:firstColumn="0" w:lastColumn="0" w:oddVBand="0" w:evenVBand="0" w:oddHBand="1" w:evenHBand="0" w:firstRowFirstColumn="0" w:firstRowLastColumn="0" w:lastRowFirstColumn="0" w:lastRowLastColumn="0"/>
+        </w:trPr>
+        <w:tc>
+          <w:tcPr>
+            <w:cnfStyle w:val="001000000000" w:firstRow="0" w:lastRow="0" w:firstColumn="1" w:lastColumn="0" w:oddVBand="0" w:evenVBand="0" w:oddHBand="0" w:evenHBand="0" w:firstRowFirstColumn="0" w:firstRowLastColumn="0" w:lastRowFirstColumn="0" w:lastRowLastColumn="0"/>
+            <w:tcW w:w="0" w:type="auto"/>
+            <w:hideMark/>
+          </w:tcPr>
+          <w:p>
+            <w:r>
+              <w:t>Sentigrate</w:t>
+            </w:r>
+          </w:p>
+        </w:tc>
+        <w:tc>
+          <w:tcPr>
+            <w:tcW w:w="0" w:type="auto"/>
+            <w:hideMark/>
+          </w:tcPr>
+          <w:p>
+            <w:pPr>
+              <w:cnfStyle w:val="000000100000" w:firstRow="0" w:lastRow="0" w:firstColumn="0" w:lastColumn="0" w:oddVBand="0" w:evenVBand="0" w:oddHBand="1" w:evenHBand="0" w:firstRowFirstColumn="0" w:firstRowLastColumn="0" w:lastRowFirstColumn="0" w:lastRowLastColumn="0"/>
+            </w:pPr>
+            <w:hyperlink r:id="rId11" w:history="1">
+              <w:r>
+                <w:rPr>
+                  <w:rStyle w:val="Hyperlink"/>
+                </w:rPr>
+                <w:t>https://sentigrate.be</w:t>
+              </w:r>
+            </w:hyperlink>
+          </w:p>
+        </w:tc>
+        <w:tc>
+          <w:tcPr>
+            <w:tcW w:w="0" w:type="auto"/>
+            <w:hideMark/>
+          </w:tcPr>
+          <w:p>
+            <w:pPr>
+              <w:jc w:val="center"/>
+              <w:cnfStyle w:val="000000100000" w:firstRow="0" w:lastRow="0" w:firstColumn="0" w:lastColumn="0" w:oddVBand="0" w:evenVBand="0" w:oddHBand="1" w:evenHBand="0" w:firstRowFirstColumn="0" w:firstRowLastColumn="0" w:lastRowFirstColumn="0" w:lastRowLastColumn="0"/>
+            </w:pPr>
+            <w:r>
+              <w:rPr>
+                <w:rFonts w:ascii="Segoe UI Emoji" w:hAnsi="Segoe UI Emoji" w:cs="Segoe UI Emoji"/>
+              </w:rPr>
+              <w:t>✅</w:t>
+            </w:r>
+          </w:p>
+        </w:tc>
+      </w:tr>
+      <w:tr>
+        <w:tc>
+          <w:tcPr>
+            <w:cnfStyle w:val="001000000000" w:firstRow="0" w:lastRow="0" w:firstColumn="1" w:lastColumn="0" w:oddVBand="0" w:evenVBand="0" w:oddHBand="0" w:evenHBand="0" w:firstRowFirstColumn="0" w:firstRowLastColumn="0" w:lastRowFirstColumn="0" w:lastRowLastColumn="0"/>
+            <w:tcW w:w="0" w:type="auto"/>
+            <w:hideMark/>
+          </w:tcPr>
+          <w:p>
+            <w:r>
+              <w:t>VRT</w:t>
+            </w:r>
+          </w:p>
+        </w:tc>
+        <w:tc>
+          <w:tcPr>
+            <w:tcW w:w="0" w:type="auto"/>
+            <w:hideMark/>
+          </w:tcPr>
+          <w:p>
+            <w:pPr>
+              <w:cnfStyle w:val="000000000000" w:firstRow="0" w:lastRow="0" w:firstColumn="0" w:lastColumn="0" w:oddVBand="0" w:evenVBand="0" w:oddHBand="0" w:evenHBand="0" w:firstRowFirstColumn="0" w:firstRowLastColumn="0" w:lastRowFirstColumn="0" w:lastRowLastColumn="0"/>
+            </w:pPr>
+            <w:hyperlink r:id="rId12" w:history="1">
+              <w:r>
+                <w:rPr>
+                  <w:rStyle w:val="Hyperlink"/>
+                </w:rPr>
+                <w:t>https://www.vrt.be</w:t>
+              </w:r>
+            </w:hyperlink>
+          </w:p>
+        </w:tc>
+        <w:tc>
+          <w:tcPr>
+            <w:tcW w:w="0" w:type="auto"/>
+            <w:hideMark/>
+          </w:tcPr>
+          <w:p>
+            <w:pPr>
+              <w:jc w:val="center"/>
+              <w:cnfStyle w:val="000000000000" w:firstRow="0" w:lastRow="0" w:firstColumn="0" w:lastColumn="0" w:oddVBand="0" w:evenVBand="0" w:oddHBand="0" w:evenHBand="0" w:firstRowFirstColumn="0" w:firstRowLastColumn="0" w:lastRowFirstColumn="0" w:lastRowLastColumn="0"/>
+            </w:pPr>
+            <w:r>
+              <w:rPr>
+                <w:rFonts w:ascii="Segoe UI Emoji" w:hAnsi="Segoe UI Emoji" w:cs="Segoe UI Emoji"/>
+              </w:rPr>
+              <w:t>✅</w:t>
+            </w:r>
+          </w:p>
+        </w:tc>
+      </w:tr>
+      <w:tr>
+        <w:trPr>
+          <w:cnfStyle w:val="000000100000" w:firstRow="0" w:lastRow="0" w:firstColumn="0" w:lastColumn="0" w:oddVBand="0" w:evenVBand="0" w:oddHBand="1" w:evenHBand="0" w:firstRowFirstColumn="0" w:firstRowLastColumn="0" w:lastRowFirstColumn="0" w:lastRowLastColumn="0"/>
+        </w:trPr>
+        <w:tc>
+          <w:tcPr>
+            <w:cnfStyle w:val="001000000000" w:firstRow="0" w:lastRow="0" w:firstColumn="1" w:lastColumn="0" w:oddVBand="0" w:evenVBand="0" w:oddHBand="0" w:evenHBand="0" w:firstRowFirstColumn="0" w:firstRowLastColumn="0" w:lastRowFirstColumn="0" w:lastRowLastColumn="0"/>
+            <w:tcW w:w="0" w:type="auto"/>
+            <w:hideMark/>
+          </w:tcPr>
+          <w:p>
+            <w:r>
+              <w:t>Colruyt Group</w:t>
+            </w:r>
+          </w:p>
+        </w:tc>
+        <w:tc>
+          <w:tcPr>
+            <w:tcW w:w="0" w:type="auto"/>
+            <w:hideMark/>
+          </w:tcPr>
+          <w:p>
+            <w:pPr>
+              <w:cnfStyle w:val="000000100000" w:firstRow="0" w:lastRow="0" w:firstColumn="0" w:lastColumn="0" w:oddVBand="0" w:evenVBand="0" w:oddHBand="1" w:evenHBand="0" w:firstRowFirstColumn="0" w:firstRowLastColumn="0" w:lastRowFirstColumn="0" w:lastRowLastColumn="0"/>
+            </w:pPr>
+            <w:hyperlink r:id="rId13" w:history="1">
+              <w:r>
+                <w:rPr>
+                  <w:rStyle w:val="Hyperlink"/>
+                </w:rPr>
+                <w:t>https://www.colruytgroup.com</w:t>
+              </w:r>
+            </w:hyperlink>
+          </w:p>
+        </w:tc>
+        <w:tc>
+          <w:tcPr>
+            <w:tcW w:w="0" w:type="auto"/>
+            <w:hideMark/>
+          </w:tcPr>
+          <w:p>
+            <w:pPr>
+              <w:jc w:val="center"/>
+              <w:cnfStyle w:val="000000100000" w:firstRow="0" w:lastRow="0" w:firstColumn="0" w:lastColumn="0" w:oddVBand="0" w:evenVBand="0" w:oddHBand="1" w:evenHBand="0" w:firstRowFirstColumn="0" w:firstRowLastColumn="0" w:lastRowFirstColumn="0" w:lastRowLastColumn="0"/>
+            </w:pPr>
+            <w:r>
+              <w:rPr>
+                <w:rFonts w:ascii="Segoe UI Emoji" w:hAnsi="Segoe UI Emoji" w:cs="Segoe UI Emoji"/>
+              </w:rPr>
+              <w:t>✅</w:t>
+            </w:r>
+          </w:p>
+        </w:tc>
+      </w:tr>
+      <w:tr>
+        <w:tc>
+          <w:tcPr>
+            <w:cnfStyle w:val="001000000000" w:firstRow="0" w:lastRow="0" w:firstColumn="1" w:lastColumn="0" w:oddVBand="0" w:evenVBand="0" w:oddHBand="0" w:evenHBand="0" w:firstRowFirstColumn="0" w:firstRowLastColumn="0" w:lastRowFirstColumn="0" w:lastRowLastColumn="0"/>
+            <w:tcW w:w="0" w:type="auto"/>
+            <w:hideMark/>
+          </w:tcPr>
+          <w:p>
+            <w:r>
+              <w:t>Mechelen</w:t>
+            </w:r>
+          </w:p>
+        </w:tc>
+        <w:tc>
+          <w:tcPr>
+            <w:tcW w:w="0" w:type="auto"/>
+            <w:hideMark/>
+          </w:tcPr>
+          <w:p>
+            <w:pPr>
+              <w:cnfStyle w:val="000000000000" w:firstRow="0" w:lastRow="0" w:firstColumn="0" w:lastColumn="0" w:oddVBand="0" w:evenVBand="0" w:oddHBand="0" w:evenHBand="0" w:firstRowFirstColumn="0" w:firstRowLastColumn="0" w:lastRowFirstColumn="0" w:lastRowLastColumn="0"/>
+              <w:rPr>
+                <w:lang w:val="en-US"/>
+              </w:rPr>
+            </w:pPr>
+            <w:r>
+              <w:rPr>
+                <w:lang w:val="en-US"/>
+              </w:rPr>
+              <w:t xml:space="preserve">— </w:t>
+            </w:r>
+            <w:r>
+              <w:rPr>
+                <w:rStyle w:val="Emphasis"/>
+                <w:lang w:val="en-US"/>
+              </w:rPr>
+              <w:t>(Relied on personal notes and assignments)</w:t>
+            </w:r>
+          </w:p>
+        </w:tc>
+        <w:tc>
+          <w:tcPr>
+            <w:tcW w:w="0" w:type="auto"/>
+            <w:hideMark/>
+          </w:tcPr>
+          <w:p>
+            <w:pPr>
+              <w:jc w:val="center"/>
+              <w:cnfStyle w:val="000000000000" w:firstRow="0" w:lastRow="0" w:firstColumn="0" w:lastColumn="0" w:oddVBand="0" w:evenVBand="0" w:oddHBand="0" w:evenHBand="0" w:firstRowFirstColumn="0" w:firstRowLastColumn="0" w:lastRowFirstColumn="0" w:lastRowLastColumn="0"/>
+            </w:pPr>
+            <w:r>
+              <w:rPr>
+                <w:rFonts w:ascii="Segoe UI Emoji" w:hAnsi="Segoe UI Emoji" w:cs="Segoe UI Emoji"/>
+              </w:rPr>
+              <w:t>✅</w:t>
+            </w:r>
+          </w:p>
+        </w:tc>
+      </w:tr>
+      <w:tr>
+        <w:trPr>
+          <w:cnfStyle w:val="000000100000" w:firstRow="0" w:lastRow="0" w:firstColumn="0" w:lastColumn="0" w:oddVBand="0" w:evenVBand="0" w:oddHBand="1" w:evenHBand="0" w:firstRowFirstColumn="0" w:firstRowLastColumn="0" w:lastRowFirstColumn="0" w:lastRowLastColumn="0"/>
+        </w:trPr>
+        <w:tc>
+          <w:tcPr>
+            <w:cnfStyle w:val="001000000000" w:firstRow="0" w:lastRow="0" w:firstColumn="1" w:lastColumn="0" w:oddVBand="0" w:evenVBand="0" w:oddHBand="0" w:evenHBand="0" w:firstRowFirstColumn="0" w:firstRowLastColumn="0" w:lastRowFirstColumn="0" w:lastRowLastColumn="0"/>
+            <w:tcW w:w="0" w:type="auto"/>
+            <w:hideMark/>
+          </w:tcPr>
+          <w:p>
+            <w:r>
+              <w:t>Research Team (AI team)</w:t>
+            </w:r>
+          </w:p>
+        </w:tc>
+        <w:tc>
+          <w:tcPr>
+            <w:tcW w:w="0" w:type="auto"/>
+            <w:hideMark/>
+          </w:tcPr>
+          <w:p>
+            <w:pPr>
+              <w:cnfStyle w:val="000000100000" w:firstRow="0" w:lastRow="0" w:firstColumn="0" w:lastColumn="0" w:oddVBand="0" w:evenVBand="0" w:oddHBand="1" w:evenHBand="0" w:firstRowFirstColumn="0" w:firstRowLastColumn="0" w:lastRowFirstColumn="0" w:lastRowLastColumn="0"/>
+              <w:rPr>
+                <w:lang w:val="en-US"/>
+              </w:rPr>
+            </w:pPr>
+            <w:r>
+              <w:rPr>
+                <w:lang w:val="en-US"/>
+              </w:rPr>
+              <w:t xml:space="preserve">— </w:t>
+            </w:r>
+            <w:r>
+              <w:rPr>
+                <w:rStyle w:val="Emphasis"/>
+                <w:lang w:val="en-US"/>
+              </w:rPr>
+              <w:t>(Fully based on personal notes and own assignments)</w:t>
+            </w:r>
+          </w:p>
+        </w:tc>
+        <w:tc>
+          <w:tcPr>
+            <w:tcW w:w="0" w:type="auto"/>
+            <w:hideMark/>
+          </w:tcPr>
+          <w:p>
+            <w:pPr>
+              <w:jc w:val="center"/>
+              <w:cnfStyle w:val="000000100000" w:firstRow="0" w:lastRow="0" w:firstColumn="0" w:lastColumn="0" w:oddVBand="0" w:evenVBand="0" w:oddHBand="1" w:evenHBand="0" w:firstRowFirstColumn="0" w:firstRowLastColumn="0" w:lastRowFirstColumn="0" w:lastRowLastColumn="0"/>
+            </w:pPr>
+            <w:r>
+              <w:rPr>
+                <w:rFonts w:ascii="Segoe UI Emoji" w:hAnsi="Segoe UI Emoji" w:cs="Segoe UI Emoji"/>
+              </w:rPr>
+              <w:t>✅</w:t>
+            </w:r>
+          </w:p>
+        </w:tc>
+      </w:tr>
+    </w:tbl>
+    <w:p>
+      <w:pPr>
+        <w:rPr>
+          <w:lang w:val="en-US"/>
+        </w:rPr>
+      </w:pPr>
+    </w:p>
+    <w:p>
+      <w:pPr>
+        <w:pStyle w:val="Heading2"/>
+        <w:numPr>
+          <w:ilvl w:val="1"/>
+          <w:numId w:val="1"/>
+        </w:numPr>
+        <w:rPr>
+          <w:lang w:val="en-US"/>
+        </w:rPr>
+      </w:pPr>
+      <w:r>
+        <w:rPr>
+          <w:lang w:val="en-US"/>
+        </w:rPr>
+        <w:t>Artificial Intelligence</w:t>
+      </w:r>
+    </w:p>
+    <w:p>
+      <w:pPr>
+        <w:pStyle w:val="NormalWeb"/>
+        <w:ind w:left="360"/>
+        <w:rPr>
+          <w:rFonts w:asciiTheme="minorHAnsi" w:eastAsiaTheme="minorHAnsi" w:hAnsiTheme="minorHAnsi" w:cstheme="minorBidi"/>
+          <w:kern w:val="2"/>
+          <w:sz w:val="22"/>
+          <w:szCs w:val="22"/>
+          <w:lang w:val="en-US" w:eastAsia="en-US"/>
+          <w14:ligatures w14:val="standardContextual"/>
+        </w:rPr>
+      </w:pPr>
+      <w:r>
+        <w:rPr>
+          <w:rFonts w:asciiTheme="minorHAnsi" w:eastAsiaTheme="minorHAnsi" w:hAnsiTheme="minorHAnsi" w:cstheme="minorBidi"/>
+          <w:kern w:val="2"/>
+          <w:sz w:val="22"/>
+          <w:szCs w:val="22"/>
+          <w:lang w:val="en-US" w:eastAsia="en-US"/>
+          <w14:ligatures w14:val="standardContextual"/>
+        </w:rPr>
+        <w:t xml:space="preserve">AI tools </w:t>
+      </w:r>
+      <w:r>
+        <w:rPr>
+          <w:rFonts w:asciiTheme="minorHAnsi" w:eastAsiaTheme="minorHAnsi" w:hAnsiTheme="minorHAnsi" w:cstheme="minorBidi"/>
+          <w:kern w:val="2"/>
+          <w:sz w:val="22"/>
+          <w:szCs w:val="22"/>
+          <w:lang w:val="en-US" w:eastAsia="en-US"/>
+          <w14:ligatures w14:val="standardContextual"/>
+        </w:rPr>
+        <w:t>primarily supported this project by refining and polishing</w:t>
+      </w:r>
+      <w:r>
+        <w:rPr>
+          <w:rFonts w:asciiTheme="minorHAnsi" w:eastAsiaTheme="minorHAnsi" w:hAnsiTheme="minorHAnsi" w:cstheme="minorBidi"/>
+          <w:kern w:val="2"/>
+          <w:sz w:val="22"/>
+          <w:szCs w:val="22"/>
+          <w:lang w:val="en-US" w:eastAsia="en-US"/>
+          <w14:ligatures w14:val="standardContextual"/>
+        </w:rPr>
+        <w:t xml:space="preserve">. I used them to </w:t>
+      </w:r>
+      <w:r>
+        <w:rPr>
+          <w:rFonts w:asciiTheme="minorHAnsi" w:eastAsiaTheme="minorHAnsi" w:hAnsiTheme="minorHAnsi" w:cstheme="minorBidi"/>
           <w:b/>
           <w:bCs/>
-          <w:lang w:val="en-US"/>
-        </w:rPr>
-      </w:pPr>
-      <w:r>
-        <w:rPr>
+          <w:kern w:val="2"/>
+          <w:sz w:val="22"/>
+          <w:szCs w:val="22"/>
+          <w:lang w:val="en-US" w:eastAsia="en-US"/>
+          <w14:ligatures w14:val="standardContextual"/>
+        </w:rPr>
+        <w:t>restructure sentences</w:t>
+      </w:r>
+      <w:r>
+        <w:rPr>
+          <w:rFonts w:asciiTheme="minorHAnsi" w:eastAsiaTheme="minorHAnsi" w:hAnsiTheme="minorHAnsi" w:cstheme="minorBidi"/>
+          <w:kern w:val="2"/>
+          <w:sz w:val="22"/>
+          <w:szCs w:val="22"/>
+          <w:lang w:val="en-US" w:eastAsia="en-US"/>
+          <w14:ligatures w14:val="standardContextual"/>
+        </w:rPr>
+        <w:t xml:space="preserve">, improve </w:t>
+      </w:r>
+      <w:r>
+        <w:rPr>
+          <w:rFonts w:asciiTheme="minorHAnsi" w:eastAsiaTheme="minorHAnsi" w:hAnsiTheme="minorHAnsi" w:cstheme="minorBidi"/>
           <w:b/>
           <w:bCs/>
-          <w:lang w:val="en-US"/>
-        </w:rPr>
-        <w:t>Welcome to Poppy Space!</w:t>
+          <w:kern w:val="2"/>
+          <w:sz w:val="22"/>
+          <w:szCs w:val="22"/>
+          <w:lang w:val="en-US" w:eastAsia="en-US"/>
+          <w14:ligatures w14:val="standardContextual"/>
+        </w:rPr>
+        <w:t>clarity</w:t>
+      </w:r>
+      <w:r>
+        <w:rPr>
+          <w:rFonts w:asciiTheme="minorHAnsi" w:eastAsiaTheme="minorHAnsi" w:hAnsiTheme="minorHAnsi" w:cstheme="minorBidi"/>
+          <w:kern w:val="2"/>
+          <w:sz w:val="22"/>
+          <w:szCs w:val="22"/>
+          <w:lang w:val="en-US" w:eastAsia="en-US"/>
+          <w14:ligatures w14:val="standardContextual"/>
+        </w:rPr>
+        <w:t xml:space="preserve">, and maintain a </w:t>
+      </w:r>
+      <w:r>
+        <w:rPr>
+          <w:rFonts w:asciiTheme="minorHAnsi" w:eastAsiaTheme="minorHAnsi" w:hAnsiTheme="minorHAnsi" w:cstheme="minorBidi"/>
+          <w:b/>
+          <w:bCs/>
+          <w:kern w:val="2"/>
+          <w:sz w:val="22"/>
+          <w:szCs w:val="22"/>
+          <w:lang w:val="en-US" w:eastAsia="en-US"/>
+          <w14:ligatures w14:val="standardContextual"/>
+        </w:rPr>
+        <w:t>consistent layout and tone</w:t>
+      </w:r>
+      <w:r>
+        <w:rPr>
+          <w:rFonts w:asciiTheme="minorHAnsi" w:eastAsiaTheme="minorHAnsi" w:hAnsiTheme="minorHAnsi" w:cstheme="minorBidi"/>
+          <w:kern w:val="2"/>
+          <w:sz w:val="22"/>
+          <w:szCs w:val="22"/>
+          <w:lang w:val="en-US" w:eastAsia="en-US"/>
+          <w14:ligatures w14:val="standardContextual"/>
+        </w:rPr>
+        <w:t xml:space="preserve"> across all report files</w:t>
+      </w:r>
+      <w:r>
+        <w:rPr>
+          <w:rFonts w:asciiTheme="minorHAnsi" w:eastAsiaTheme="minorHAnsi" w:hAnsiTheme="minorHAnsi" w:cstheme="minorBidi"/>
+          <w:kern w:val="2"/>
+          <w:sz w:val="22"/>
+          <w:szCs w:val="22"/>
+          <w:lang w:val="en-US" w:eastAsia="en-US"/>
+          <w14:ligatures w14:val="standardContextual"/>
+        </w:rPr>
+        <w:t>,</w:t>
+      </w:r>
+      <w:r>
+        <w:rPr>
+          <w:rFonts w:asciiTheme="minorHAnsi" w:eastAsiaTheme="minorHAnsi" w:hAnsiTheme="minorHAnsi" w:cstheme="minorBidi"/>
+          <w:kern w:val="2"/>
+          <w:sz w:val="22"/>
+          <w:szCs w:val="22"/>
+          <w:lang w:val="en-US" w:eastAsia="en-US"/>
+          <w14:ligatures w14:val="standardContextual"/>
+        </w:rPr>
+        <w:t xml:space="preserve"> basically to make everything feel like it came from one unified, professional space organization. Think: internal files from a legit interstellar company, not just a random school assignment.</w:t>
       </w:r>
     </w:p>
     <w:p>
       <w:pPr>
-        <w:rPr>
-          <w:rFonts w:asciiTheme="majorHAnsi" w:eastAsiaTheme="majorEastAsia" w:hAnsiTheme="majorHAnsi" w:cstheme="majorBidi"/>
-          <w:sz w:val="40"/>
-          <w:szCs w:val="40"/>
-          <w:lang w:val="en-US"/>
-        </w:rPr>
-      </w:pPr>
-      <w:r>
-        <w:rPr>
-          <w:b/>
-          <w:bCs/>
-          <w:lang w:val="en-US"/>
-        </w:rPr>
-        <w:t>Poppy Space</w:t>
-      </w:r>
-      <w:r>
-        <w:rPr>
-          <w:lang w:val="en-US"/>
-        </w:rPr>
-        <w:t xml:space="preserve"> is part of the </w:t>
-      </w:r>
-      <w:r>
-        <w:rPr>
-          <w:b/>
-          <w:bCs/>
-          <w:lang w:val="en-US"/>
-        </w:rPr>
-        <w:t>Poppy Corporation</w:t>
-      </w:r>
-      <w:r>
-        <w:rPr>
-          <w:lang w:val="en-US"/>
-        </w:rPr>
-        <w:t xml:space="preserve">, a leading innovator in both the space and hospitality industries. Alongside </w:t>
-      </w:r>
-      <w:r>
-        <w:rPr>
-          <w:b/>
-          <w:bCs/>
-          <w:lang w:val="en-US"/>
-        </w:rPr>
-        <w:t>Poppy Space</w:t>
-      </w:r>
-      <w:r>
-        <w:rPr>
-          <w:lang w:val="en-US"/>
-        </w:rPr>
-        <w:t xml:space="preserve">, we are proud to also run </w:t>
-      </w:r>
-      <w:r>
-        <w:rPr>
-          <w:b/>
-          <w:bCs/>
-          <w:lang w:val="en-US"/>
-        </w:rPr>
-        <w:t>Poppy Stays</w:t>
-      </w:r>
-      <w:r>
-        <w:rPr>
-          <w:b/>
-          <w:bCs/>
-          <w:lang w:val="en-US"/>
-        </w:rPr>
-        <w:t xml:space="preserve"> </w:t>
-      </w:r>
-      <w:r>
-        <w:rPr>
-          <w:b/>
-          <w:bCs/>
-          <w:lang w:val="en-US"/>
-        </w:rPr>
-        <w:t xml:space="preserve">(Poppy Offers Perfect Places for You </w:t>
-      </w:r>
-      <w:r>
-        <w:rPr>
-          <w:lang w:val="en-US"/>
-        </w:rPr>
-        <w:t>(the Poppy in Poppy Stays)</w:t>
-      </w:r>
-      <w:r>
-        <w:rPr>
-          <w:b/>
-          <w:bCs/>
-          <w:lang w:val="en-US"/>
-        </w:rPr>
-        <w:t>)</w:t>
-      </w:r>
-      <w:r>
-        <w:rPr>
-          <w:lang w:val="en-US"/>
-        </w:rPr>
-        <w:t>, a cutting-edge booking platform for perfect travel destinations (</w:t>
-      </w:r>
-      <w:r>
-        <w:rPr>
-          <w:lang w:val="en-US"/>
-        </w:rPr>
-        <w:t>My</w:t>
-      </w:r>
-      <w:r>
-        <w:rPr>
-          <w:lang w:val="en-US"/>
-        </w:rPr>
-        <w:t xml:space="preserve"> web development project).</w:t>
-      </w:r>
-    </w:p>
-    <w:p>
-      <w:pPr>
+        <w:pStyle w:val="NormalWeb"/>
         <w:pBdr>
           <w:bottom w:val="single" w:sz="4" w:space="1" w:color="auto"/>
         </w:pBdr>
-        <w:rPr>
-          <w:lang w:val="en-US"/>
-        </w:rPr>
-      </w:pPr>
-      <w:r>
-        <w:rPr>
-          <w:lang w:val="en-US"/>
-        </w:rPr>
-        <w:t xml:space="preserve">At </w:t>
-      </w:r>
-      <w:r>
-        <w:rPr>
+        <w:ind w:left="360"/>
+        <w:rPr>
+          <w:rFonts w:asciiTheme="minorHAnsi" w:eastAsiaTheme="minorHAnsi" w:hAnsiTheme="minorHAnsi" w:cstheme="minorBidi"/>
+          <w:kern w:val="2"/>
+          <w:sz w:val="22"/>
+          <w:szCs w:val="22"/>
+          <w:lang w:val="en-US" w:eastAsia="en-US"/>
+          <w14:ligatures w14:val="standardContextual"/>
+        </w:rPr>
+      </w:pPr>
+      <w:r>
+        <w:rPr>
+          <w:rFonts w:asciiTheme="minorHAnsi" w:eastAsiaTheme="minorHAnsi" w:hAnsiTheme="minorHAnsi" w:cstheme="minorBidi"/>
+          <w:kern w:val="2"/>
+          <w:sz w:val="22"/>
+          <w:szCs w:val="22"/>
+          <w:lang w:val="en-US" w:eastAsia="en-US"/>
+          <w14:ligatures w14:val="standardContextual"/>
+        </w:rPr>
+        <w:t xml:space="preserve">That said, </w:t>
+      </w:r>
+      <w:r>
+        <w:rPr>
+          <w:rFonts w:asciiTheme="minorHAnsi" w:eastAsiaTheme="minorHAnsi" w:hAnsiTheme="minorHAnsi" w:cstheme="minorBidi"/>
           <w:b/>
           <w:bCs/>
-          <w:lang w:val="en-US"/>
-        </w:rPr>
-        <w:t>Poppy Space</w:t>
-      </w:r>
-      <w:r>
-        <w:rPr>
-          <w:lang w:val="en-US"/>
-        </w:rPr>
-        <w:t xml:space="preserve">, we specialize in observing, exploring, and pioneering new frontiers in space. Our motto, </w:t>
-      </w:r>
-      <w:r>
-        <w:rPr>
+          <w:kern w:val="2"/>
+          <w:sz w:val="22"/>
+          <w:szCs w:val="22"/>
+          <w:lang w:val="en-US" w:eastAsia="en-US"/>
+          <w14:ligatures w14:val="standardContextual"/>
+        </w:rPr>
+        <w:t>around 90% of the work was done by me</w:t>
+      </w:r>
+      <w:r>
+        <w:rPr>
+          <w:rFonts w:asciiTheme="minorHAnsi" w:eastAsiaTheme="minorHAnsi" w:hAnsiTheme="minorHAnsi" w:cstheme="minorBidi"/>
+          <w:kern w:val="2"/>
+          <w:sz w:val="22"/>
+          <w:szCs w:val="22"/>
+          <w:lang w:val="en-US" w:eastAsia="en-US"/>
+          <w14:ligatures w14:val="standardContextual"/>
+        </w:rPr>
+        <w:t xml:space="preserve">, </w:t>
+      </w:r>
+      <w:r>
+        <w:rPr>
+          <w:rFonts w:asciiTheme="minorHAnsi" w:eastAsiaTheme="minorHAnsi" w:hAnsiTheme="minorHAnsi" w:cstheme="minorBidi"/>
+          <w:kern w:val="2"/>
+          <w:sz w:val="22"/>
+          <w:szCs w:val="22"/>
+          <w:lang w:val="en-US" w:eastAsia="en-US"/>
+          <w14:ligatures w14:val="standardContextual"/>
+        </w:rPr>
+        <w:t xml:space="preserve">from the storyline, data interpretations, and design choices to the entire creative concept. The idea behind this project, including the astronaut-hacker narrative and the overall style, is part of my self-made </w:t>
+      </w:r>
+      <w:r>
+        <w:rPr>
+          <w:rFonts w:asciiTheme="minorHAnsi" w:eastAsiaTheme="minorHAnsi" w:hAnsiTheme="minorHAnsi" w:cstheme="minorBidi"/>
           <w:b/>
           <w:bCs/>
-          <w:lang w:val="en-US"/>
-        </w:rPr>
-        <w:t>"Poppy’s Observations, and Pioneering of Planets for You</w:t>
-      </w:r>
-      <w:r>
-        <w:rPr>
-          <w:b/>
-          <w:bCs/>
-          <w:lang w:val="en-US"/>
-        </w:rPr>
-        <w:t xml:space="preserve"> </w:t>
-      </w:r>
-      <w:r>
-        <w:rPr>
-          <w:lang w:val="en-US"/>
-        </w:rPr>
-        <w:t>(</w:t>
-      </w:r>
-      <w:r>
-        <w:rPr>
-          <w:lang w:val="en-US"/>
-        </w:rPr>
-        <w:t>the Poppy in Poppy Space</w:t>
-      </w:r>
-      <w:r>
-        <w:rPr>
-          <w:lang w:val="en-US"/>
-        </w:rPr>
-        <w:t>)</w:t>
-      </w:r>
-      <w:r>
-        <w:rPr>
-          <w:lang w:val="en-US"/>
-        </w:rPr>
-        <w:t>", reflects our mission to explore the universe, document new discoveries, and bring these findings back to Earth to benefit everyone. Whether we’re uncovering the mysteries of distant planets or investigating potential new technologies, we are at the forefront of space exploration.</w:t>
+          <w:kern w:val="2"/>
+          <w:sz w:val="22"/>
+          <w:szCs w:val="22"/>
+          <w:lang w:val="en-US" w:eastAsia="en-US"/>
+          <w14:ligatures w14:val="standardContextual"/>
+        </w:rPr>
+        <w:t>Poppy Corporation</w:t>
+      </w:r>
+      <w:r>
+        <w:rPr>
+          <w:rFonts w:asciiTheme="minorHAnsi" w:eastAsiaTheme="minorHAnsi" w:hAnsiTheme="minorHAnsi" w:cstheme="minorBidi"/>
+          <w:kern w:val="2"/>
+          <w:sz w:val="22"/>
+          <w:szCs w:val="22"/>
+          <w:lang w:val="en-US" w:eastAsia="en-US"/>
+          <w14:ligatures w14:val="standardContextual"/>
+        </w:rPr>
+        <w:t xml:space="preserve"> universe, which connects several major and creative projects from my studies. AI was just there to help bring the pieces together more smoothly, not to do the thinking </w:t>
+      </w:r>
+      <w:r>
+        <w:rPr>
+          <w:rFonts w:asciiTheme="minorHAnsi" w:eastAsiaTheme="minorHAnsi" w:hAnsiTheme="minorHAnsi" w:cstheme="minorBidi"/>
+          <w:kern w:val="2"/>
+          <w:sz w:val="22"/>
+          <w:szCs w:val="22"/>
+          <w:lang w:val="en-US" w:eastAsia="en-US"/>
+          <w14:ligatures w14:val="standardContextual"/>
+        </w:rPr>
+        <w:t xml:space="preserve">and creative part </w:t>
+      </w:r>
+      <w:r>
+        <w:rPr>
+          <w:rFonts w:asciiTheme="minorHAnsi" w:eastAsiaTheme="minorHAnsi" w:hAnsiTheme="minorHAnsi" w:cstheme="minorBidi"/>
+          <w:kern w:val="2"/>
+          <w:sz w:val="22"/>
+          <w:szCs w:val="22"/>
+          <w:lang w:val="en-US" w:eastAsia="en-US"/>
+          <w14:ligatures w14:val="standardContextual"/>
+        </w:rPr>
+        <w:t>for me.</w:t>
       </w:r>
     </w:p>
     <w:p>
@@ -1043,123 +1714,157 @@
           <w:numId w:val="1"/>
         </w:numPr>
         <w:rPr>
-          <w:lang w:val="fr-BE"/>
-        </w:rPr>
-      </w:pPr>
-      <w:bookmarkStart w:id="1" w:name="_Toc194267358"/>
-      <w:bookmarkStart w:id="2" w:name="_Toc194267355"/>
-      <w:r>
-        <w:t>Poppy Corporation Overview</w:t>
-      </w:r>
-      <w:bookmarkEnd w:id="1"/>
+          <w:lang w:val="en-US"/>
+        </w:rPr>
+      </w:pPr>
+      <w:r>
+        <w:rPr>
+          <w:lang w:val="en-US"/>
+        </w:rPr>
+        <w:lastRenderedPageBreak/>
+        <w:t>Welcome to Poppy Space – A Poppy Corporation Initiative</w:t>
+      </w:r>
+      <w:bookmarkEnd w:id="0"/>
     </w:p>
     <w:p>
       <w:pPr>
         <w:rPr>
-          <w:lang w:val="en-US"/>
-        </w:rPr>
-      </w:pPr>
-      <w:r>
-        <w:rPr>
-          <w:rFonts w:hAnsi="Symbol"/>
-        </w:rPr>
-        <w:t></w:t>
-      </w:r>
-      <w:r>
-        <w:rPr>
-          <w:lang w:val="en-US"/>
-        </w:rPr>
-        <w:t xml:space="preserve">  </w:t>
-      </w:r>
-      <w:r>
-        <w:rPr>
           <w:b/>
           <w:bCs/>
           <w:lang w:val="en-US"/>
         </w:rPr>
-        <w:t>Poppy Space</w:t>
-      </w:r>
-      <w:r>
-        <w:rPr>
-          <w:lang w:val="en-US"/>
-        </w:rPr>
-        <w:t>: explor</w:t>
-      </w:r>
-      <w:r>
-        <w:rPr>
-          <w:lang w:val="en-US"/>
-        </w:rPr>
-        <w:t>ing</w:t>
-      </w:r>
-      <w:r>
-        <w:rPr>
-          <w:lang w:val="en-US"/>
-        </w:rPr>
-        <w:t xml:space="preserve"> the universe, one planet at a time. Our mission is to lead the way in space research, planetary observation, and the pursuit of new technologies.</w:t>
+      </w:pPr>
+      <w:r>
+        <w:rPr>
+          <w:b/>
+          <w:bCs/>
+          <w:lang w:val="en-US"/>
+        </w:rPr>
+        <w:t>Welcome to Poppy Space!</w:t>
       </w:r>
     </w:p>
     <w:p>
       <w:pPr>
         <w:rPr>
-          <w:lang w:val="en-US"/>
-        </w:rPr>
-      </w:pPr>
-      <w:r>
-        <w:rPr>
-          <w:rFonts w:hAnsi="Symbol"/>
-        </w:rPr>
-        <w:t></w:t>
-      </w:r>
-      <w:r>
-        <w:rPr>
-          <w:lang w:val="en-US"/>
-        </w:rPr>
-        <w:t xml:space="preserve">  </w:t>
-      </w:r>
+          <w:rFonts w:asciiTheme="majorHAnsi" w:eastAsiaTheme="majorEastAsia" w:hAnsiTheme="majorHAnsi" w:cstheme="majorBidi"/>
+          <w:sz w:val="40"/>
+          <w:szCs w:val="40"/>
+          <w:lang w:val="en-US"/>
+        </w:rPr>
+      </w:pPr>
       <w:r>
         <w:rPr>
           <w:b/>
           <w:bCs/>
           <w:lang w:val="en-US"/>
         </w:rPr>
+        <w:t>Poppy Space</w:t>
+      </w:r>
+      <w:r>
+        <w:rPr>
+          <w:lang w:val="en-US"/>
+        </w:rPr>
+        <w:t xml:space="preserve"> is part of the </w:t>
+      </w:r>
+      <w:r>
+        <w:rPr>
+          <w:b/>
+          <w:bCs/>
+          <w:lang w:val="en-US"/>
+        </w:rPr>
+        <w:t>Poppy Corporation</w:t>
+      </w:r>
+      <w:r>
+        <w:rPr>
+          <w:lang w:val="en-US"/>
+        </w:rPr>
+        <w:t xml:space="preserve">, a leading innovator in both the space and hospitality industries. Alongside </w:t>
+      </w:r>
+      <w:r>
+        <w:rPr>
+          <w:b/>
+          <w:bCs/>
+          <w:lang w:val="en-US"/>
+        </w:rPr>
+        <w:t>Poppy Space</w:t>
+      </w:r>
+      <w:r>
+        <w:rPr>
+          <w:lang w:val="en-US"/>
+        </w:rPr>
+        <w:t xml:space="preserve">, we are proud to also run </w:t>
+      </w:r>
+      <w:r>
+        <w:rPr>
+          <w:b/>
+          <w:bCs/>
+          <w:lang w:val="en-US"/>
+        </w:rPr>
         <w:t>Poppy Stays</w:t>
       </w:r>
       <w:r>
         <w:rPr>
-          <w:lang w:val="en-US"/>
-        </w:rPr>
-        <w:t>: Your go-to platform for booking the best travel destinations on Earth</w:t>
-      </w:r>
-      <w:r>
-        <w:rPr>
+          <w:b/>
+          <w:bCs/>
           <w:lang w:val="en-US"/>
         </w:rPr>
         <w:t xml:space="preserve"> </w:t>
       </w:r>
       <w:r>
         <w:rPr>
-          <w:lang w:val="en-US"/>
-        </w:rPr>
-        <w:t>(for now)</w:t>
-      </w:r>
-      <w:r>
-        <w:rPr>
-          <w:lang w:val="en-US"/>
-        </w:rPr>
-        <w:t>. With a variety of options, we offer experiences that suit all preferences and budgets.</w:t>
+          <w:b/>
+          <w:bCs/>
+          <w:lang w:val="en-US"/>
+        </w:rPr>
+        <w:t xml:space="preserve">(Poppy Offers Perfect Places for You </w:t>
+      </w:r>
+      <w:r>
+        <w:rPr>
+          <w:lang w:val="en-US"/>
+        </w:rPr>
+        <w:t>(the Poppy in Poppy Stays)</w:t>
+      </w:r>
+      <w:r>
+        <w:rPr>
+          <w:b/>
+          <w:bCs/>
+          <w:lang w:val="en-US"/>
+        </w:rPr>
+        <w:t>)</w:t>
+      </w:r>
+      <w:r>
+        <w:rPr>
+          <w:lang w:val="en-US"/>
+        </w:rPr>
+        <w:t>, a cutting-edge booking platform for perfect travel destinations (</w:t>
+      </w:r>
+      <w:r>
+        <w:rPr>
+          <w:lang w:val="en-US"/>
+        </w:rPr>
+        <w:t>My</w:t>
+      </w:r>
+      <w:r>
+        <w:rPr>
+          <w:lang w:val="en-US"/>
+        </w:rPr>
+        <w:t xml:space="preserve"> web development project).</w:t>
       </w:r>
     </w:p>
     <w:p>
       <w:pPr>
-        <w:rPr>
-          <w:lang w:val="en-US"/>
-        </w:rPr>
-      </w:pPr>
-      <w:r>
-        <w:rPr>
-          <w:lang w:val="en-US"/>
-        </w:rPr>
-        <w:t xml:space="preserve">As a part of </w:t>
+        <w:pBdr>
+          <w:bottom w:val="single" w:sz="4" w:space="1" w:color="auto"/>
+        </w:pBdr>
+        <w:rPr>
+          <w:lang w:val="en-US"/>
+        </w:rPr>
+      </w:pPr>
+      <w:r>
+        <w:rPr>
+          <w:lang w:val="en-US"/>
+        </w:rPr>
+        <w:t xml:space="preserve">At </w:t>
       </w:r>
       <w:r>
         <w:rPr>
@@ -1167,31 +1872,53 @@
           <w:bCs/>
           <w:lang w:val="en-US"/>
         </w:rPr>
-        <w:t>Poppy Corporation</w:t>
-      </w:r>
-      <w:r>
-        <w:rPr>
-          <w:lang w:val="en-US"/>
-        </w:rPr>
-        <w:t xml:space="preserve">, we’re constantly pushing the boundaries of exploration and innovation. Whether it’s space or travel, we are committed to making the world (and the universe) a better </w:t>
-      </w:r>
-      <w:r>
-        <w:rPr>
-          <w:lang w:val="en-US"/>
-        </w:rPr>
-        <w:t>and sa</w:t>
-      </w:r>
-      <w:r>
-        <w:rPr>
-          <w:lang w:val="en-US"/>
-        </w:rPr>
-        <w:t xml:space="preserve">fer </w:t>
-      </w:r>
-      <w:r>
-        <w:rPr>
-          <w:lang w:val="en-US"/>
-        </w:rPr>
-        <w:t>place for everyone.</w:t>
+        <w:t>Poppy Space</w:t>
+      </w:r>
+      <w:r>
+        <w:rPr>
+          <w:lang w:val="en-US"/>
+        </w:rPr>
+        <w:t xml:space="preserve">, we specialize in observing, exploring, and pioneering new frontiers in space. Our motto, </w:t>
+      </w:r>
+      <w:r>
+        <w:rPr>
+          <w:b/>
+          <w:bCs/>
+          <w:lang w:val="en-US"/>
+        </w:rPr>
+        <w:t>"Poppy’s Observations, and Pioneering of Planets for You</w:t>
+      </w:r>
+      <w:r>
+        <w:rPr>
+          <w:b/>
+          <w:bCs/>
+          <w:lang w:val="en-US"/>
+        </w:rPr>
+        <w:t xml:space="preserve"> </w:t>
+      </w:r>
+      <w:r>
+        <w:rPr>
+          <w:lang w:val="en-US"/>
+        </w:rPr>
+        <w:t>(</w:t>
+      </w:r>
+      <w:r>
+        <w:rPr>
+          <w:lang w:val="en-US"/>
+        </w:rPr>
+        <w:t>the Poppy in Poppy Space</w:t>
+      </w:r>
+      <w:r>
+        <w:rPr>
+          <w:lang w:val="en-US"/>
+        </w:rPr>
+        <w:t>)</w:t>
+      </w:r>
+      <w:r>
+        <w:rPr>
+          <w:lang w:val="en-US"/>
+        </w:rPr>
+        <w:t>", reflects our mission to explore the universe, document new discoveries, and bring these findings back to Earth to benefit everyone. Whether we’re uncovering the mysteries of distant planets or investigating potential new technologies, we are at the forefront of space exploration.</w:t>
       </w:r>
     </w:p>
     <w:p>
@@ -1205,10 +1932,11 @@
           <w:lang w:val="fr-BE"/>
         </w:rPr>
       </w:pPr>
-      <w:r>
-        <w:t>The Situation</w:t>
-      </w:r>
-      <w:bookmarkEnd w:id="2"/>
+      <w:bookmarkStart w:id="1" w:name="_Toc199528217"/>
+      <w:r>
+        <w:t>Poppy Corporation Overview</w:t>
+      </w:r>
+      <w:bookmarkEnd w:id="1"/>
     </w:p>
     <w:p>
       <w:pPr>
@@ -1216,12 +1944,17 @@
           <w:lang w:val="en-US"/>
         </w:rPr>
       </w:pPr>
-      <w:bookmarkStart w:id="3" w:name="_Toc194267356"/>
-      <w:r>
-        <w:rPr>
-          <w:lang w:val="en-US"/>
-        </w:rPr>
-        <w:t xml:space="preserve">While we were conducting our research and exploration, </w:t>
+      <w:r>
+        <w:rPr>
+          <w:rFonts w:hAnsi="Symbol"/>
+        </w:rPr>
+        <w:t></w:t>
+      </w:r>
+      <w:r>
+        <w:rPr>
+          <w:lang w:val="en-US"/>
+        </w:rPr>
+        <w:t xml:space="preserve">  </w:t>
       </w:r>
       <w:r>
         <w:rPr>
@@ -1235,7 +1968,19 @@
         <w:rPr>
           <w:lang w:val="en-US"/>
         </w:rPr>
-        <w:t xml:space="preserve"> found itself in an unexpected position. Some rival companies in the space industries of other, unknown planets targeted us with cyberattacks, infiltrating our system and hacking into our sensitive data. But we didn’t just sit back and let it slide. In true Poppy fashion, we launched a counterattack!</w:t>
+        <w:t>: explor</w:t>
+      </w:r>
+      <w:r>
+        <w:rPr>
+          <w:lang w:val="en-US"/>
+        </w:rPr>
+        <w:t>ing</w:t>
+      </w:r>
+      <w:r>
+        <w:rPr>
+          <w:lang w:val="en-US"/>
+        </w:rPr>
+        <w:t xml:space="preserve"> the universe, one planet at a time. Our mission is to lead the way in space research, planetary observation, and the pursuit of new technologies.</w:t>
       </w:r>
     </w:p>
     <w:p>
@@ -1246,9 +1991,47 @@
       </w:pPr>
       <w:r>
         <w:rPr>
-          <w:lang w:val="en-US"/>
-        </w:rPr>
-        <w:t>Our elite hacking team infiltrated these companies' systems, uncovering valuable information hidden within their files. But digital data wasn’t enough—we needed boots on the ground.</w:t>
+          <w:rFonts w:hAnsi="Symbol"/>
+        </w:rPr>
+        <w:t></w:t>
+      </w:r>
+      <w:r>
+        <w:rPr>
+          <w:lang w:val="en-US"/>
+        </w:rPr>
+        <w:t xml:space="preserve">  </w:t>
+      </w:r>
+      <w:r>
+        <w:rPr>
+          <w:b/>
+          <w:bCs/>
+          <w:lang w:val="en-US"/>
+        </w:rPr>
+        <w:t>Poppy Stays</w:t>
+      </w:r>
+      <w:r>
+        <w:rPr>
+          <w:lang w:val="en-US"/>
+        </w:rPr>
+        <w:t>: Your go-to platform for booking the best travel destinations on Earth</w:t>
+      </w:r>
+      <w:r>
+        <w:rPr>
+          <w:lang w:val="en-US"/>
+        </w:rPr>
+        <w:t xml:space="preserve"> </w:t>
+      </w:r>
+      <w:r>
+        <w:rPr>
+          <w:lang w:val="en-US"/>
+        </w:rPr>
+        <w:t>(for now)</w:t>
+      </w:r>
+      <w:r>
+        <w:rPr>
+          <w:lang w:val="en-US"/>
+        </w:rPr>
+        <w:t>. With a variety of options, we offer experiences that suit all preferences and budgets.</w:t>
       </w:r>
     </w:p>
     <w:p>
@@ -1261,42 +2044,7 @@
         <w:rPr>
           <w:lang w:val="en-US"/>
         </w:rPr>
-        <w:t xml:space="preserve">So, </w:t>
-      </w:r>
-      <w:r>
-        <w:rPr>
-          <w:lang w:val="en-US"/>
-        </w:rPr>
-        <w:t>Poppy Space</w:t>
-      </w:r>
-      <w:r>
-        <w:rPr>
-          <w:lang w:val="en-US"/>
-        </w:rPr>
-        <w:t xml:space="preserve"> took it one step further:</w:t>
-      </w:r>
-      <w:r>
-        <w:rPr>
-          <w:lang w:val="en-US"/>
-        </w:rPr>
-        <w:br/>
-        <w:t>We sent in an undercover astronaut (that’s me!) to each of these planetary organizations to verify the intel, investigate their operations from the inside, and gather firsthand insight into their missions.</w:t>
-      </w:r>
-    </w:p>
-    <w:p>
-      <w:pPr>
-        <w:pBdr>
-          <w:bottom w:val="single" w:sz="4" w:space="1" w:color="auto"/>
-        </w:pBdr>
-        <w:rPr>
-          <w:lang w:val="en-US"/>
-        </w:rPr>
-      </w:pPr>
-      <w:r>
-        <w:rPr>
-          <w:lang w:val="en-US"/>
-        </w:rPr>
-        <w:t xml:space="preserve">This is where your mission begins, </w:t>
+        <w:t xml:space="preserve">As a part of </w:t>
       </w:r>
       <w:r>
         <w:rPr>
@@ -1304,13 +2052,31 @@
           <w:bCs/>
           <w:lang w:val="en-US"/>
         </w:rPr>
-        <w:t>Head of Interspatial Security &amp; Peace</w:t>
-      </w:r>
-      <w:r>
-        <w:rPr>
-          <w:lang w:val="en-US"/>
-        </w:rPr>
-        <w:t xml:space="preserve"> — to review everything we uncovered and determine just how deep this galactic rabbit hole goes.</w:t>
+        <w:t>Poppy Corporation</w:t>
+      </w:r>
+      <w:r>
+        <w:rPr>
+          <w:lang w:val="en-US"/>
+        </w:rPr>
+        <w:t xml:space="preserve">, we’re constantly pushing the boundaries of exploration and innovation. Whether it’s space or travel, we are committed to making the world (and the universe) a better </w:t>
+      </w:r>
+      <w:r>
+        <w:rPr>
+          <w:lang w:val="en-US"/>
+        </w:rPr>
+        <w:t>and sa</w:t>
+      </w:r>
+      <w:r>
+        <w:rPr>
+          <w:lang w:val="en-US"/>
+        </w:rPr>
+        <w:t xml:space="preserve">fer </w:t>
+      </w:r>
+      <w:r>
+        <w:rPr>
+          <w:lang w:val="en-US"/>
+        </w:rPr>
+        <w:t>place for everyone.</w:t>
       </w:r>
     </w:p>
     <w:p>
@@ -1324,6 +2090,126 @@
           <w:lang w:val="fr-BE"/>
         </w:rPr>
       </w:pPr>
+      <w:bookmarkStart w:id="2" w:name="_Toc199528218"/>
+      <w:r>
+        <w:t>The Situation</w:t>
+      </w:r>
+      <w:bookmarkEnd w:id="2"/>
+    </w:p>
+    <w:p>
+      <w:pPr>
+        <w:rPr>
+          <w:lang w:val="en-US"/>
+        </w:rPr>
+      </w:pPr>
+      <w:r>
+        <w:rPr>
+          <w:lang w:val="en-US"/>
+        </w:rPr>
+        <w:t xml:space="preserve">While we were conducting our research and exploration, </w:t>
+      </w:r>
+      <w:r>
+        <w:rPr>
+          <w:b/>
+          <w:bCs/>
+          <w:lang w:val="en-US"/>
+        </w:rPr>
+        <w:t>Poppy Space</w:t>
+      </w:r>
+      <w:r>
+        <w:rPr>
+          <w:lang w:val="en-US"/>
+        </w:rPr>
+        <w:t xml:space="preserve"> found itself in an unexpected position. Some rival companies in the space industries of other, unknown planets targeted us with cyberattacks, infiltrating our system and hacking into our sensitive data. But we didn’t just sit back and let it slide. In true Poppy fashion, we launched a counterattack!</w:t>
+      </w:r>
+    </w:p>
+    <w:p>
+      <w:pPr>
+        <w:rPr>
+          <w:lang w:val="en-US"/>
+        </w:rPr>
+      </w:pPr>
+      <w:r>
+        <w:rPr>
+          <w:lang w:val="en-US"/>
+        </w:rPr>
+        <w:t>Our elite hacking team infiltrated these companies' systems, uncovering valuable information hidden within their files. But digital data wasn’t enough—we needed boots on the ground.</w:t>
+      </w:r>
+    </w:p>
+    <w:p>
+      <w:pPr>
+        <w:rPr>
+          <w:lang w:val="en-US"/>
+        </w:rPr>
+      </w:pPr>
+      <w:r>
+        <w:rPr>
+          <w:lang w:val="en-US"/>
+        </w:rPr>
+        <w:t xml:space="preserve">So, </w:t>
+      </w:r>
+      <w:r>
+        <w:rPr>
+          <w:lang w:val="en-US"/>
+        </w:rPr>
+        <w:t>Poppy Space</w:t>
+      </w:r>
+      <w:r>
+        <w:rPr>
+          <w:lang w:val="en-US"/>
+        </w:rPr>
+        <w:t xml:space="preserve"> took it one step further:</w:t>
+      </w:r>
+      <w:r>
+        <w:rPr>
+          <w:lang w:val="en-US"/>
+        </w:rPr>
+        <w:br/>
+        <w:t>We sent in an undercover astronaut (that’s me!) to each of these planetary organizations to verify the intel, investigate their operations from the inside, and gather firsthand insight into their missions.</w:t>
+      </w:r>
+    </w:p>
+    <w:p>
+      <w:pPr>
+        <w:pBdr>
+          <w:bottom w:val="single" w:sz="4" w:space="1" w:color="auto"/>
+        </w:pBdr>
+        <w:rPr>
+          <w:lang w:val="en-US"/>
+        </w:rPr>
+      </w:pPr>
+      <w:r>
+        <w:rPr>
+          <w:lang w:val="en-US"/>
+        </w:rPr>
+        <w:t xml:space="preserve">This is where your mission begins, </w:t>
+      </w:r>
+      <w:r>
+        <w:rPr>
+          <w:b/>
+          <w:bCs/>
+          <w:lang w:val="en-US"/>
+        </w:rPr>
+        <w:t>Head of Interspatial Security &amp; Peace</w:t>
+      </w:r>
+      <w:r>
+        <w:rPr>
+          <w:lang w:val="en-US"/>
+        </w:rPr>
+        <w:t xml:space="preserve"> — to review everything we uncovered and determine just how deep this galactic rabbit hole goes.</w:t>
+      </w:r>
+    </w:p>
+    <w:p>
+      <w:pPr>
+        <w:pStyle w:val="Heading1"/>
+        <w:numPr>
+          <w:ilvl w:val="0"/>
+          <w:numId w:val="1"/>
+        </w:numPr>
+        <w:rPr>
+          <w:lang w:val="fr-BE"/>
+        </w:rPr>
+      </w:pPr>
+      <w:bookmarkStart w:id="3" w:name="_Toc199528219"/>
       <w:r>
         <w:lastRenderedPageBreak/>
         <w:t>Your Mission</w:t>
@@ -1551,13 +2437,38 @@
           <w:lang w:val="fr-BE"/>
         </w:rPr>
       </w:pPr>
-      <w:bookmarkStart w:id="4" w:name="_Toc194267357"/>
+      <w:bookmarkStart w:id="4" w:name="_Toc199528220"/>
+      <w:proofErr w:type="spellStart"/>
       <w:r>
         <w:rPr>
           <w:rFonts w:eastAsiaTheme="minorHAnsi"/>
           <w:lang w:val="fr-BE"/>
         </w:rPr>
-        <w:t>What’s next?</w:t>
+        <w:t>What’s</w:t>
+      </w:r>
+      <w:proofErr w:type="spellEnd"/>
+      <w:r>
+        <w:rPr>
+          <w:rFonts w:eastAsiaTheme="minorHAnsi"/>
+          <w:lang w:val="fr-BE"/>
+        </w:rPr>
+        <w:t xml:space="preserve"> </w:t>
+      </w:r>
+      <w:proofErr w:type="spellStart"/>
+      <w:r>
+        <w:rPr>
+          <w:rFonts w:eastAsiaTheme="minorHAnsi"/>
+          <w:lang w:val="fr-BE"/>
+        </w:rPr>
+        <w:t>next</w:t>
+      </w:r>
+      <w:proofErr w:type="spellEnd"/>
+      <w:r>
+        <w:rPr>
+          <w:rFonts w:eastAsiaTheme="minorHAnsi"/>
+          <w:lang w:val="fr-BE"/>
+        </w:rPr>
+        <w:t>?</w:t>
       </w:r>
       <w:bookmarkEnd w:id="4"/>
     </w:p>
@@ -1722,7 +2633,7 @@
           <w:lang w:val="fr-BE"/>
         </w:rPr>
       </w:pPr>
-      <w:bookmarkStart w:id="5" w:name="_Toc194267359"/>
+      <w:bookmarkStart w:id="5" w:name="_Toc199528221"/>
       <w:r>
         <w:lastRenderedPageBreak/>
         <w:t>Get Started!</w:t>
@@ -1821,11 +2732,19 @@
                 <w:lang w:val="en-US"/>
               </w:rPr>
             </w:pPr>
+            <w:proofErr w:type="spellStart"/>
             <w:r>
               <w:rPr>
                 <w:lang w:val="en-US"/>
               </w:rPr>
-              <w:t>Poppy_Space/</w:t>
+              <w:t>Poppy_Space</w:t>
+            </w:r>
+            <w:proofErr w:type="spellEnd"/>
+            <w:r>
+              <w:rPr>
+                <w:lang w:val="en-US"/>
+              </w:rPr>
+              <w:t>/</w:t>
             </w:r>
           </w:p>
           <w:p>
@@ -2357,7 +3276,6 @@
           <w:lang w:val="en-US"/>
         </w:rPr>
       </w:pPr>
-      <w:bookmarkStart w:id="6" w:name="_Toc194267360"/>
       <w:r>
         <w:rPr>
           <w:lang w:val="en-US"/>
@@ -2376,6 +3294,7 @@
           <w:lang w:val="fr-BE"/>
         </w:rPr>
       </w:pPr>
+      <w:bookmarkStart w:id="6" w:name="_Toc199528222"/>
       <w:r>
         <w:rPr>
           <w:lang w:val="fr-BE"/>
@@ -2400,7 +3319,21 @@
         <w:rPr>
           <w:lang w:val="en-US"/>
         </w:rPr>
-        <w:t>Navigate to the Poppy_Space/ folder — this serves as the central command for the project.</w:t>
+        <w:t xml:space="preserve">Navigate to the </w:t>
+      </w:r>
+      <w:proofErr w:type="spellStart"/>
+      <w:r>
+        <w:rPr>
+          <w:lang w:val="en-US"/>
+        </w:rPr>
+        <w:t>Poppy_Space</w:t>
+      </w:r>
+      <w:proofErr w:type="spellEnd"/>
+      <w:r>
+        <w:rPr>
+          <w:lang w:val="en-US"/>
+        </w:rPr>
+        <w:t>/ folder — this serves as the central command for the project.</w:t>
       </w:r>
     </w:p>
     <w:p>
@@ -2446,7 +3379,7 @@
           <w:lang w:val="en-US"/>
         </w:rPr>
       </w:pPr>
-      <w:hyperlink r:id="rId9" w:history="1">
+      <w:hyperlink r:id="rId14" w:history="1">
         <w:r>
           <w:rPr>
             <w:rStyle w:val="Hyperlink"/>
@@ -2507,7 +3440,13 @@
         <w:rPr>
           <w:lang w:val="en-US"/>
         </w:rPr>
-        <w:t>We also created a fun</w:t>
+        <w:t xml:space="preserve">I </w:t>
+      </w:r>
+      <w:r>
+        <w:rPr>
+          <w:lang w:val="en-US"/>
+        </w:rPr>
+        <w:t>also created a fun</w:t>
       </w:r>
       <w:r>
         <w:rPr>
@@ -2527,7 +3466,7 @@
         </w:rPr>
         <w:br/>
       </w:r>
-      <w:hyperlink r:id="rId10" w:tgtFrame="_new" w:history="1">
+      <w:hyperlink r:id="rId15" w:tgtFrame="_new" w:history="1">
         <w:r>
           <w:rPr>
             <w:rStyle w:val="Hyperlink"/>
@@ -2907,7 +3846,7 @@
       </w:r>
     </w:p>
     <w:sectPr>
-      <w:footerReference w:type="default" r:id="rId11"/>
+      <w:footerReference w:type="default" r:id="rId16"/>
       <w:pgSz w:w="11906" w:h="16838"/>
       <w:pgMar w:top="1440" w:right="1440" w:bottom="1440" w:left="1440" w:header="708" w:footer="708" w:gutter="0"/>
       <w:cols w:space="708"/>
@@ -3815,15 +4754,17 @@
   <w:abstractNum w:abstractNumId="5" w15:restartNumberingAfterBreak="0">
     <w:nsid w:val="190471DF"/>
     <w:multiLevelType w:val="multilevel"/>
-    <w:tmpl w:val="C7E2D3AE"/>
+    <w:tmpl w:val="9028EB38"/>
     <w:lvl w:ilvl="0">
-      <w:start w:val="1"/>
       <w:numFmt w:val="decimal"/>
       <w:lvlText w:val="%1."/>
       <w:lvlJc w:val="left"/>
       <w:pPr>
         <w:ind w:left="360" w:hanging="360"/>
       </w:pPr>
+      <w:rPr>
+        <w:rFonts w:hint="default"/>
+      </w:rPr>
     </w:lvl>
     <w:lvl w:ilvl="1">
       <w:start w:val="1"/>
@@ -3833,6 +4774,9 @@
       <w:pPr>
         <w:ind w:left="792" w:hanging="432"/>
       </w:pPr>
+      <w:rPr>
+        <w:rFonts w:hint="default"/>
+      </w:rPr>
     </w:lvl>
     <w:lvl w:ilvl="2">
       <w:start w:val="1"/>
@@ -3842,6 +4786,9 @@
       <w:pPr>
         <w:ind w:left="1224" w:hanging="504"/>
       </w:pPr>
+      <w:rPr>
+        <w:rFonts w:hint="default"/>
+      </w:rPr>
     </w:lvl>
     <w:lvl w:ilvl="3">
       <w:start w:val="1"/>
@@ -3851,6 +4798,9 @@
       <w:pPr>
         <w:ind w:left="1728" w:hanging="648"/>
       </w:pPr>
+      <w:rPr>
+        <w:rFonts w:hint="default"/>
+      </w:rPr>
     </w:lvl>
     <w:lvl w:ilvl="4">
       <w:start w:val="1"/>
@@ -3860,6 +4810,9 @@
       <w:pPr>
         <w:ind w:left="2232" w:hanging="792"/>
       </w:pPr>
+      <w:rPr>
+        <w:rFonts w:hint="default"/>
+      </w:rPr>
     </w:lvl>
     <w:lvl w:ilvl="5">
       <w:start w:val="1"/>
@@ -3869,6 +4822,9 @@
       <w:pPr>
         <w:ind w:left="2736" w:hanging="936"/>
       </w:pPr>
+      <w:rPr>
+        <w:rFonts w:hint="default"/>
+      </w:rPr>
     </w:lvl>
     <w:lvl w:ilvl="6">
       <w:start w:val="1"/>
@@ -3878,6 +4834,9 @@
       <w:pPr>
         <w:ind w:left="3240" w:hanging="1080"/>
       </w:pPr>
+      <w:rPr>
+        <w:rFonts w:hint="default"/>
+      </w:rPr>
     </w:lvl>
     <w:lvl w:ilvl="7">
       <w:start w:val="1"/>
@@ -3887,6 +4846,9 @@
       <w:pPr>
         <w:ind w:left="3744" w:hanging="1224"/>
       </w:pPr>
+      <w:rPr>
+        <w:rFonts w:hint="default"/>
+      </w:rPr>
     </w:lvl>
     <w:lvl w:ilvl="8">
       <w:start w:val="1"/>
@@ -3896,6 +4858,9 @@
       <w:pPr>
         <w:ind w:left="4320" w:hanging="1440"/>
       </w:pPr>
+      <w:rPr>
+        <w:rFonts w:hint="default"/>
+      </w:rPr>
     </w:lvl>
   </w:abstractNum>
   <w:abstractNum w:abstractNumId="6" w15:restartNumberingAfterBreak="0">
@@ -3985,6 +4950,92 @@
     </w:lvl>
   </w:abstractNum>
   <w:abstractNum w:abstractNumId="7" w15:restartNumberingAfterBreak="0">
+    <w:nsid w:val="20076720"/>
+    <w:multiLevelType w:val="hybridMultilevel"/>
+    <w:tmpl w:val="1BBC3E7C"/>
+    <w:lvl w:ilvl="0" w:tplc="0813000F">
+      <w:start w:val="1"/>
+      <w:numFmt w:val="decimal"/>
+      <w:lvlText w:val="%1."/>
+      <w:lvlJc w:val="left"/>
+      <w:pPr>
+        <w:ind w:left="720" w:hanging="360"/>
+      </w:pPr>
+    </w:lvl>
+    <w:lvl w:ilvl="1" w:tplc="08130019" w:tentative="1">
+      <w:start w:val="1"/>
+      <w:numFmt w:val="lowerLetter"/>
+      <w:lvlText w:val="%2."/>
+      <w:lvlJc w:val="left"/>
+      <w:pPr>
+        <w:ind w:left="1440" w:hanging="360"/>
+      </w:pPr>
+    </w:lvl>
+    <w:lvl w:ilvl="2" w:tplc="0813001B" w:tentative="1">
+      <w:start w:val="1"/>
+      <w:numFmt w:val="lowerRoman"/>
+      <w:lvlText w:val="%3."/>
+      <w:lvlJc w:val="right"/>
+      <w:pPr>
+        <w:ind w:left="2160" w:hanging="180"/>
+      </w:pPr>
+    </w:lvl>
+    <w:lvl w:ilvl="3" w:tplc="0813000F" w:tentative="1">
+      <w:start w:val="1"/>
+      <w:numFmt w:val="decimal"/>
+      <w:lvlText w:val="%4."/>
+      <w:lvlJc w:val="left"/>
+      <w:pPr>
+        <w:ind w:left="2880" w:hanging="360"/>
+      </w:pPr>
+    </w:lvl>
+    <w:lvl w:ilvl="4" w:tplc="08130019" w:tentative="1">
+      <w:start w:val="1"/>
+      <w:numFmt w:val="lowerLetter"/>
+      <w:lvlText w:val="%5."/>
+      <w:lvlJc w:val="left"/>
+      <w:pPr>
+        <w:ind w:left="3600" w:hanging="360"/>
+      </w:pPr>
+    </w:lvl>
+    <w:lvl w:ilvl="5" w:tplc="0813001B" w:tentative="1">
+      <w:start w:val="1"/>
+      <w:numFmt w:val="lowerRoman"/>
+      <w:lvlText w:val="%6."/>
+      <w:lvlJc w:val="right"/>
+      <w:pPr>
+        <w:ind w:left="4320" w:hanging="180"/>
+      </w:pPr>
+    </w:lvl>
+    <w:lvl w:ilvl="6" w:tplc="0813000F" w:tentative="1">
+      <w:start w:val="1"/>
+      <w:numFmt w:val="decimal"/>
+      <w:lvlText w:val="%7."/>
+      <w:lvlJc w:val="left"/>
+      <w:pPr>
+        <w:ind w:left="5040" w:hanging="360"/>
+      </w:pPr>
+    </w:lvl>
+    <w:lvl w:ilvl="7" w:tplc="08130019" w:tentative="1">
+      <w:start w:val="1"/>
+      <w:numFmt w:val="lowerLetter"/>
+      <w:lvlText w:val="%8."/>
+      <w:lvlJc w:val="left"/>
+      <w:pPr>
+        <w:ind w:left="5760" w:hanging="360"/>
+      </w:pPr>
+    </w:lvl>
+    <w:lvl w:ilvl="8" w:tplc="0813001B" w:tentative="1">
+      <w:start w:val="1"/>
+      <w:numFmt w:val="lowerRoman"/>
+      <w:lvlText w:val="%9."/>
+      <w:lvlJc w:val="right"/>
+      <w:pPr>
+        <w:ind w:left="6480" w:hanging="180"/>
+      </w:pPr>
+    </w:lvl>
+  </w:abstractNum>
+  <w:abstractNum w:abstractNumId="8" w15:restartNumberingAfterBreak="0">
     <w:nsid w:val="328E1BDF"/>
     <w:multiLevelType w:val="multilevel"/>
     <w:tmpl w:val="E682A8A2"/>
@@ -4133,7 +5184,7 @@
       </w:rPr>
     </w:lvl>
   </w:abstractNum>
-  <w:abstractNum w:abstractNumId="8" w15:restartNumberingAfterBreak="0">
+  <w:abstractNum w:abstractNumId="9" w15:restartNumberingAfterBreak="0">
     <w:nsid w:val="3B514394"/>
     <w:multiLevelType w:val="hybridMultilevel"/>
     <w:tmpl w:val="765AFB20"/>
@@ -4246,7 +5297,7 @@
       </w:rPr>
     </w:lvl>
   </w:abstractNum>
-  <w:abstractNum w:abstractNumId="9" w15:restartNumberingAfterBreak="0">
+  <w:abstractNum w:abstractNumId="10" w15:restartNumberingAfterBreak="0">
     <w:nsid w:val="40233902"/>
     <w:multiLevelType w:val="multilevel"/>
     <w:tmpl w:val="1000001F"/>
@@ -4332,7 +5383,7 @@
       </w:pPr>
     </w:lvl>
   </w:abstractNum>
-  <w:abstractNum w:abstractNumId="10" w15:restartNumberingAfterBreak="0">
+  <w:abstractNum w:abstractNumId="11" w15:restartNumberingAfterBreak="0">
     <w:nsid w:val="4BB47FCD"/>
     <w:multiLevelType w:val="hybridMultilevel"/>
     <w:tmpl w:val="92FC37DE"/>
@@ -4445,7 +5496,7 @@
       </w:rPr>
     </w:lvl>
   </w:abstractNum>
-  <w:abstractNum w:abstractNumId="11" w15:restartNumberingAfterBreak="0">
+  <w:abstractNum w:abstractNumId="12" w15:restartNumberingAfterBreak="0">
     <w:nsid w:val="4C0E7938"/>
     <w:multiLevelType w:val="multilevel"/>
     <w:tmpl w:val="60E6E36E"/>
@@ -4558,7 +5609,7 @@
       </w:pPr>
     </w:lvl>
   </w:abstractNum>
-  <w:abstractNum w:abstractNumId="12" w15:restartNumberingAfterBreak="0">
+  <w:abstractNum w:abstractNumId="13" w15:restartNumberingAfterBreak="0">
     <w:nsid w:val="54AE4ED2"/>
     <w:multiLevelType w:val="multilevel"/>
     <w:tmpl w:val="C7E2D3AE"/>
@@ -4644,7 +5695,7 @@
       </w:pPr>
     </w:lvl>
   </w:abstractNum>
-  <w:abstractNum w:abstractNumId="13" w15:restartNumberingAfterBreak="0">
+  <w:abstractNum w:abstractNumId="14" w15:restartNumberingAfterBreak="0">
     <w:nsid w:val="553B76F0"/>
     <w:multiLevelType w:val="hybridMultilevel"/>
     <w:tmpl w:val="10063B46"/>
@@ -4733,7 +5784,7 @@
       </w:pPr>
     </w:lvl>
   </w:abstractNum>
-  <w:abstractNum w:abstractNumId="14" w15:restartNumberingAfterBreak="0">
+  <w:abstractNum w:abstractNumId="15" w15:restartNumberingAfterBreak="0">
     <w:nsid w:val="5A7B614E"/>
     <w:multiLevelType w:val="multilevel"/>
     <w:tmpl w:val="C7E2D3AE"/>
@@ -4819,7 +5870,7 @@
       </w:pPr>
     </w:lvl>
   </w:abstractNum>
-  <w:abstractNum w:abstractNumId="15" w15:restartNumberingAfterBreak="0">
+  <w:abstractNum w:abstractNumId="16" w15:restartNumberingAfterBreak="0">
     <w:nsid w:val="6AC013CE"/>
     <w:multiLevelType w:val="multilevel"/>
     <w:tmpl w:val="E1588FBA"/>
@@ -4932,7 +5983,7 @@
       </w:pPr>
     </w:lvl>
   </w:abstractNum>
-  <w:abstractNum w:abstractNumId="16" w15:restartNumberingAfterBreak="0">
+  <w:abstractNum w:abstractNumId="17" w15:restartNumberingAfterBreak="0">
     <w:nsid w:val="6B0E429B"/>
     <w:multiLevelType w:val="multilevel"/>
     <w:tmpl w:val="1000001F"/>
@@ -5021,7 +6072,7 @@
       </w:pPr>
     </w:lvl>
   </w:abstractNum>
-  <w:abstractNum w:abstractNumId="17" w15:restartNumberingAfterBreak="0">
+  <w:abstractNum w:abstractNumId="18" w15:restartNumberingAfterBreak="0">
     <w:nsid w:val="6D337E8F"/>
     <w:multiLevelType w:val="multilevel"/>
     <w:tmpl w:val="25E41B18"/>
@@ -5170,7 +6221,7 @@
       </w:rPr>
     </w:lvl>
   </w:abstractNum>
-  <w:abstractNum w:abstractNumId="18" w15:restartNumberingAfterBreak="0">
+  <w:abstractNum w:abstractNumId="19" w15:restartNumberingAfterBreak="0">
     <w:nsid w:val="70280D1E"/>
     <w:multiLevelType w:val="hybridMultilevel"/>
     <w:tmpl w:val="E37CB678"/>
@@ -5260,7 +6311,7 @@
       </w:pPr>
     </w:lvl>
   </w:abstractNum>
-  <w:abstractNum w:abstractNumId="19" w15:restartNumberingAfterBreak="0">
+  <w:abstractNum w:abstractNumId="20" w15:restartNumberingAfterBreak="0">
     <w:nsid w:val="78883F4C"/>
     <w:multiLevelType w:val="multilevel"/>
     <w:tmpl w:val="1F50B3C4"/>
@@ -5409,7 +6460,7 @@
       </w:rPr>
     </w:lvl>
   </w:abstractNum>
-  <w:abstractNum w:abstractNumId="20" w15:restartNumberingAfterBreak="0">
+  <w:abstractNum w:abstractNumId="21" w15:restartNumberingAfterBreak="0">
     <w:nsid w:val="7B720D2E"/>
     <w:multiLevelType w:val="hybridMultilevel"/>
     <w:tmpl w:val="32FA05D6"/>
@@ -5495,7 +6546,7 @@
       </w:pPr>
     </w:lvl>
   </w:abstractNum>
-  <w:abstractNum w:abstractNumId="21" w15:restartNumberingAfterBreak="0">
+  <w:abstractNum w:abstractNumId="22" w15:restartNumberingAfterBreak="0">
     <w:nsid w:val="7FF10FF8"/>
     <w:multiLevelType w:val="hybridMultilevel"/>
     <w:tmpl w:val="32FA05D6"/>
@@ -5585,28 +6636,28 @@
     <w:abstractNumId w:val="5"/>
   </w:num>
   <w:num w:numId="2" w16cid:durableId="922882212">
-    <w:abstractNumId w:val="13"/>
+    <w:abstractNumId w:val="14"/>
   </w:num>
   <w:num w:numId="3" w16cid:durableId="1850943257">
-    <w:abstractNumId w:val="16"/>
+    <w:abstractNumId w:val="17"/>
   </w:num>
   <w:num w:numId="4" w16cid:durableId="1640039787">
+    <w:abstractNumId w:val="22"/>
+  </w:num>
+  <w:num w:numId="5" w16cid:durableId="1473446022">
     <w:abstractNumId w:val="21"/>
   </w:num>
-  <w:num w:numId="5" w16cid:durableId="1473446022">
-    <w:abstractNumId w:val="20"/>
-  </w:num>
   <w:num w:numId="6" w16cid:durableId="542983444">
-    <w:abstractNumId w:val="9"/>
+    <w:abstractNumId w:val="10"/>
   </w:num>
   <w:num w:numId="7" w16cid:durableId="53235455">
-    <w:abstractNumId w:val="19"/>
+    <w:abstractNumId w:val="20"/>
   </w:num>
   <w:num w:numId="8" w16cid:durableId="1491408950">
     <w:abstractNumId w:val="1"/>
   </w:num>
   <w:num w:numId="9" w16cid:durableId="276452842">
-    <w:abstractNumId w:val="10"/>
+    <w:abstractNumId w:val="11"/>
   </w:num>
   <w:num w:numId="10" w16cid:durableId="1384283818">
     <w:abstractNumId w:val="0"/>
@@ -5615,37 +6666,40 @@
     <w:abstractNumId w:val="2"/>
   </w:num>
   <w:num w:numId="12" w16cid:durableId="2097750139">
+    <w:abstractNumId w:val="19"/>
+  </w:num>
+  <w:num w:numId="13" w16cid:durableId="1217660577">
+    <w:abstractNumId w:val="12"/>
+  </w:num>
+  <w:num w:numId="14" w16cid:durableId="1809516937">
     <w:abstractNumId w:val="18"/>
   </w:num>
-  <w:num w:numId="13" w16cid:durableId="1217660577">
-    <w:abstractNumId w:val="11"/>
-  </w:num>
-  <w:num w:numId="14" w16cid:durableId="1809516937">
-    <w:abstractNumId w:val="17"/>
-  </w:num>
   <w:num w:numId="15" w16cid:durableId="504832232">
-    <w:abstractNumId w:val="15"/>
+    <w:abstractNumId w:val="16"/>
   </w:num>
   <w:num w:numId="16" w16cid:durableId="1975284321">
     <w:abstractNumId w:val="4"/>
   </w:num>
   <w:num w:numId="17" w16cid:durableId="1856069381">
-    <w:abstractNumId w:val="7"/>
+    <w:abstractNumId w:val="8"/>
   </w:num>
   <w:num w:numId="18" w16cid:durableId="42482372">
     <w:abstractNumId w:val="3"/>
   </w:num>
   <w:num w:numId="19" w16cid:durableId="130951904">
-    <w:abstractNumId w:val="12"/>
+    <w:abstractNumId w:val="13"/>
   </w:num>
   <w:num w:numId="20" w16cid:durableId="132061036">
-    <w:abstractNumId w:val="8"/>
+    <w:abstractNumId w:val="9"/>
   </w:num>
   <w:num w:numId="21" w16cid:durableId="2103184171">
     <w:abstractNumId w:val="6"/>
   </w:num>
   <w:num w:numId="22" w16cid:durableId="378475416">
-    <w:abstractNumId w:val="14"/>
+    <w:abstractNumId w:val="15"/>
+  </w:num>
+  <w:num w:numId="23" w16cid:durableId="341392438">
+    <w:abstractNumId w:val="7"/>
   </w:num>
 </w:numbering>
 </file>
@@ -6737,6 +7791,141 @@
       <w:u w:val="single"/>
     </w:rPr>
   </w:style>
+  <w:style w:type="character" w:styleId="Emphasis">
+    <w:name w:val="Emphasis"/>
+    <w:basedOn w:val="DefaultParagraphFont"/>
+    <w:uiPriority w:val="20"/>
+    <w:qFormat/>
+    <w:rsid w:val="00D5536D"/>
+    <w:rPr>
+      <w:i/>
+      <w:iCs/>
+    </w:rPr>
+  </w:style>
+  <w:style w:type="table" w:styleId="GridTable5Dark-Accent1">
+    <w:name w:val="Grid Table 5 Dark Accent 1"/>
+    <w:basedOn w:val="TableNormal"/>
+    <w:uiPriority w:val="50"/>
+    <w:rsid w:val="00F2290A"/>
+    <w:pPr>
+      <w:spacing w:after="0" w:line="240" w:lineRule="auto"/>
+    </w:pPr>
+    <w:tblPr>
+      <w:tblStyleRowBandSize w:val="1"/>
+      <w:tblStyleColBandSize w:val="1"/>
+      <w:tblBorders>
+        <w:top w:val="single" w:sz="4" w:space="0" w:color="FFFFFF" w:themeColor="background1"/>
+        <w:left w:val="single" w:sz="4" w:space="0" w:color="FFFFFF" w:themeColor="background1"/>
+        <w:bottom w:val="single" w:sz="4" w:space="0" w:color="FFFFFF" w:themeColor="background1"/>
+        <w:right w:val="single" w:sz="4" w:space="0" w:color="FFFFFF" w:themeColor="background1"/>
+        <w:insideH w:val="single" w:sz="4" w:space="0" w:color="FFFFFF" w:themeColor="background1"/>
+        <w:insideV w:val="single" w:sz="4" w:space="0" w:color="FFFFFF" w:themeColor="background1"/>
+      </w:tblBorders>
+    </w:tblPr>
+    <w:tcPr>
+      <w:shd w:val="clear" w:color="auto" w:fill="C1E4F5" w:themeFill="accent1" w:themeFillTint="33"/>
+    </w:tcPr>
+    <w:tblStylePr w:type="firstRow">
+      <w:rPr>
+        <w:b/>
+        <w:bCs/>
+        <w:color w:val="FFFFFF" w:themeColor="background1"/>
+      </w:rPr>
+      <w:tblPr/>
+      <w:tcPr>
+        <w:tcBorders>
+          <w:top w:val="single" w:sz="4" w:space="0" w:color="FFFFFF" w:themeColor="background1"/>
+          <w:left w:val="single" w:sz="4" w:space="0" w:color="FFFFFF" w:themeColor="background1"/>
+          <w:right w:val="single" w:sz="4" w:space="0" w:color="FFFFFF" w:themeColor="background1"/>
+          <w:insideH w:val="nil"/>
+          <w:insideV w:val="nil"/>
+        </w:tcBorders>
+        <w:shd w:val="clear" w:color="auto" w:fill="156082" w:themeFill="accent1"/>
+      </w:tcPr>
+    </w:tblStylePr>
+    <w:tblStylePr w:type="lastRow">
+      <w:rPr>
+        <w:b/>
+        <w:bCs/>
+        <w:color w:val="FFFFFF" w:themeColor="background1"/>
+      </w:rPr>
+      <w:tblPr/>
+      <w:tcPr>
+        <w:tcBorders>
+          <w:left w:val="single" w:sz="4" w:space="0" w:color="FFFFFF" w:themeColor="background1"/>
+          <w:bottom w:val="single" w:sz="4" w:space="0" w:color="FFFFFF" w:themeColor="background1"/>
+          <w:right w:val="single" w:sz="4" w:space="0" w:color="FFFFFF" w:themeColor="background1"/>
+          <w:insideH w:val="nil"/>
+          <w:insideV w:val="nil"/>
+        </w:tcBorders>
+        <w:shd w:val="clear" w:color="auto" w:fill="156082" w:themeFill="accent1"/>
+      </w:tcPr>
+    </w:tblStylePr>
+    <w:tblStylePr w:type="firstCol">
+      <w:rPr>
+        <w:b/>
+        <w:bCs/>
+        <w:color w:val="FFFFFF" w:themeColor="background1"/>
+      </w:rPr>
+      <w:tblPr/>
+      <w:tcPr>
+        <w:tcBorders>
+          <w:top w:val="single" w:sz="4" w:space="0" w:color="FFFFFF" w:themeColor="background1"/>
+          <w:left w:val="single" w:sz="4" w:space="0" w:color="FFFFFF" w:themeColor="background1"/>
+          <w:bottom w:val="single" w:sz="4" w:space="0" w:color="FFFFFF" w:themeColor="background1"/>
+          <w:insideV w:val="nil"/>
+        </w:tcBorders>
+        <w:shd w:val="clear" w:color="auto" w:fill="156082" w:themeFill="accent1"/>
+      </w:tcPr>
+    </w:tblStylePr>
+    <w:tblStylePr w:type="lastCol">
+      <w:rPr>
+        <w:b/>
+        <w:bCs/>
+        <w:color w:val="FFFFFF" w:themeColor="background1"/>
+      </w:rPr>
+      <w:tblPr/>
+      <w:tcPr>
+        <w:tcBorders>
+          <w:top w:val="single" w:sz="4" w:space="0" w:color="FFFFFF" w:themeColor="background1"/>
+          <w:bottom w:val="single" w:sz="4" w:space="0" w:color="FFFFFF" w:themeColor="background1"/>
+          <w:right w:val="single" w:sz="4" w:space="0" w:color="FFFFFF" w:themeColor="background1"/>
+          <w:insideV w:val="nil"/>
+        </w:tcBorders>
+        <w:shd w:val="clear" w:color="auto" w:fill="156082" w:themeFill="accent1"/>
+      </w:tcPr>
+    </w:tblStylePr>
+    <w:tblStylePr w:type="band1Vert">
+      <w:tblPr/>
+      <w:tcPr>
+        <w:shd w:val="clear" w:color="auto" w:fill="83CAEB" w:themeFill="accent1" w:themeFillTint="66"/>
+      </w:tcPr>
+    </w:tblStylePr>
+    <w:tblStylePr w:type="band1Horz">
+      <w:tblPr/>
+      <w:tcPr>
+        <w:shd w:val="clear" w:color="auto" w:fill="83CAEB" w:themeFill="accent1" w:themeFillTint="66"/>
+      </w:tcPr>
+    </w:tblStylePr>
+  </w:style>
+  <w:style w:type="paragraph" w:styleId="NormalWeb">
+    <w:name w:val="Normal (Web)"/>
+    <w:basedOn w:val="Normal"/>
+    <w:uiPriority w:val="99"/>
+    <w:unhideWhenUsed/>
+    <w:rsid w:val="0005690C"/>
+    <w:pPr>
+      <w:spacing w:before="100" w:beforeAutospacing="1" w:after="100" w:afterAutospacing="1" w:line="240" w:lineRule="auto"/>
+    </w:pPr>
+    <w:rPr>
+      <w:rFonts w:ascii="Times New Roman" w:eastAsia="Times New Roman" w:hAnsi="Times New Roman" w:cs="Times New Roman"/>
+      <w:kern w:val="0"/>
+      <w:sz w:val="24"/>
+      <w:szCs w:val="24"/>
+      <w:lang w:eastAsia="nl-BE"/>
+      <w14:ligatures w14:val="none"/>
+    </w:rPr>
+  </w:style>
 </w:styles>
 </file>
 

</xml_diff>

<commit_message>
Intelligence Report Table of Contents update
</commit_message>
<xml_diff>
--- a/Poppy_Space_Intelligence_Report.docx
+++ b/Poppy_Space_Intelligence_Report.docx
@@ -181,14 +181,14 @@
           <w:r>
             <w:fldChar w:fldCharType="separate"/>
           </w:r>
-          <w:hyperlink w:anchor="_Toc199528216" w:history="1">
+          <w:hyperlink w:anchor="_Toc199529646" w:history="1">
             <w:r>
               <w:rPr>
                 <w:rStyle w:val="Hyperlink"/>
                 <w:noProof/>
                 <w:lang w:val="en-US"/>
               </w:rPr>
-              <w:t>1.</w:t>
+              <w:t>0.</w:t>
             </w:r>
             <w:r>
               <w:rPr>
@@ -206,7 +206,7 @@
                 <w:noProof/>
                 <w:lang w:val="en-US"/>
               </w:rPr>
-              <w:t>Welcome to Poppy Space – A Poppy Corporation Initiative</w:t>
+              <w:t>Sources &amp; AI usage</w:t>
             </w:r>
             <w:r>
               <w:rPr>
@@ -227,7 +227,283 @@
                 <w:noProof/>
                 <w:webHidden/>
               </w:rPr>
-              <w:instrText xml:space="preserve"> PAGEREF _Toc199528216 \h </w:instrText>
+              <w:instrText xml:space="preserve"> PAGEREF _Toc199529646 \h </w:instrText>
+            </w:r>
+            <w:r>
+              <w:rPr>
+                <w:noProof/>
+                <w:webHidden/>
+              </w:rPr>
+            </w:r>
+            <w:r>
+              <w:rPr>
+                <w:noProof/>
+                <w:webHidden/>
+              </w:rPr>
+              <w:fldChar w:fldCharType="separate"/>
+            </w:r>
+            <w:r>
+              <w:rPr>
+                <w:noProof/>
+                <w:webHidden/>
+              </w:rPr>
+              <w:t>3</w:t>
+            </w:r>
+            <w:r>
+              <w:rPr>
+                <w:noProof/>
+                <w:webHidden/>
+              </w:rPr>
+              <w:fldChar w:fldCharType="end"/>
+            </w:r>
+          </w:hyperlink>
+        </w:p>
+        <w:p>
+          <w:pPr>
+            <w:pStyle w:val="TOC2"/>
+            <w:tabs>
+              <w:tab w:val="left" w:pos="960"/>
+              <w:tab w:val="right" w:leader="dot" w:pos="9016"/>
+            </w:tabs>
+            <w:rPr>
+              <w:rFonts w:eastAsiaTheme="minorEastAsia"/>
+              <w:noProof/>
+              <w:sz w:val="24"/>
+              <w:szCs w:val="24"/>
+              <w:lang w:eastAsia="nl-BE"/>
+            </w:rPr>
+          </w:pPr>
+          <w:hyperlink w:anchor="_Toc199529647" w:history="1">
+            <w:r>
+              <w:rPr>
+                <w:rStyle w:val="Hyperlink"/>
+                <w:noProof/>
+                <w:lang w:val="en-US"/>
+              </w:rPr>
+              <w:t>0.1.</w:t>
+            </w:r>
+            <w:r>
+              <w:rPr>
+                <w:rFonts w:eastAsiaTheme="minorEastAsia"/>
+                <w:noProof/>
+                <w:sz w:val="24"/>
+                <w:szCs w:val="24"/>
+                <w:lang w:eastAsia="nl-BE"/>
+              </w:rPr>
+              <w:tab/>
+            </w:r>
+            <w:r>
+              <w:rPr>
+                <w:rStyle w:val="Hyperlink"/>
+                <w:noProof/>
+                <w:lang w:val="en-US"/>
+              </w:rPr>
+              <w:t>General Information</w:t>
+            </w:r>
+            <w:r>
+              <w:rPr>
+                <w:noProof/>
+                <w:webHidden/>
+              </w:rPr>
+              <w:tab/>
+            </w:r>
+            <w:r>
+              <w:rPr>
+                <w:noProof/>
+                <w:webHidden/>
+              </w:rPr>
+              <w:fldChar w:fldCharType="begin"/>
+            </w:r>
+            <w:r>
+              <w:rPr>
+                <w:noProof/>
+                <w:webHidden/>
+              </w:rPr>
+              <w:instrText xml:space="preserve"> PAGEREF _Toc199529647 \h </w:instrText>
+            </w:r>
+            <w:r>
+              <w:rPr>
+                <w:noProof/>
+                <w:webHidden/>
+              </w:rPr>
+            </w:r>
+            <w:r>
+              <w:rPr>
+                <w:noProof/>
+                <w:webHidden/>
+              </w:rPr>
+              <w:fldChar w:fldCharType="separate"/>
+            </w:r>
+            <w:r>
+              <w:rPr>
+                <w:noProof/>
+                <w:webHidden/>
+              </w:rPr>
+              <w:t>3</w:t>
+            </w:r>
+            <w:r>
+              <w:rPr>
+                <w:noProof/>
+                <w:webHidden/>
+              </w:rPr>
+              <w:fldChar w:fldCharType="end"/>
+            </w:r>
+          </w:hyperlink>
+        </w:p>
+        <w:p>
+          <w:pPr>
+            <w:pStyle w:val="TOC2"/>
+            <w:tabs>
+              <w:tab w:val="left" w:pos="960"/>
+              <w:tab w:val="right" w:leader="dot" w:pos="9016"/>
+            </w:tabs>
+            <w:rPr>
+              <w:rFonts w:eastAsiaTheme="minorEastAsia"/>
+              <w:noProof/>
+              <w:sz w:val="24"/>
+              <w:szCs w:val="24"/>
+              <w:lang w:eastAsia="nl-BE"/>
+            </w:rPr>
+          </w:pPr>
+          <w:hyperlink w:anchor="_Toc199529648" w:history="1">
+            <w:r>
+              <w:rPr>
+                <w:rStyle w:val="Hyperlink"/>
+                <w:noProof/>
+                <w:lang w:val="en-US"/>
+              </w:rPr>
+              <w:t>0.2.</w:t>
+            </w:r>
+            <w:r>
+              <w:rPr>
+                <w:rFonts w:eastAsiaTheme="minorEastAsia"/>
+                <w:noProof/>
+                <w:sz w:val="24"/>
+                <w:szCs w:val="24"/>
+                <w:lang w:eastAsia="nl-BE"/>
+              </w:rPr>
+              <w:tab/>
+            </w:r>
+            <w:r>
+              <w:rPr>
+                <w:rStyle w:val="Hyperlink"/>
+                <w:noProof/>
+                <w:lang w:val="en-US"/>
+              </w:rPr>
+              <w:t>Sources</w:t>
+            </w:r>
+            <w:r>
+              <w:rPr>
+                <w:noProof/>
+                <w:webHidden/>
+              </w:rPr>
+              <w:tab/>
+            </w:r>
+            <w:r>
+              <w:rPr>
+                <w:noProof/>
+                <w:webHidden/>
+              </w:rPr>
+              <w:fldChar w:fldCharType="begin"/>
+            </w:r>
+            <w:r>
+              <w:rPr>
+                <w:noProof/>
+                <w:webHidden/>
+              </w:rPr>
+              <w:instrText xml:space="preserve"> PAGEREF _Toc199529648 \h </w:instrText>
+            </w:r>
+            <w:r>
+              <w:rPr>
+                <w:noProof/>
+                <w:webHidden/>
+              </w:rPr>
+            </w:r>
+            <w:r>
+              <w:rPr>
+                <w:noProof/>
+                <w:webHidden/>
+              </w:rPr>
+              <w:fldChar w:fldCharType="separate"/>
+            </w:r>
+            <w:r>
+              <w:rPr>
+                <w:noProof/>
+                <w:webHidden/>
+              </w:rPr>
+              <w:t>3</w:t>
+            </w:r>
+            <w:r>
+              <w:rPr>
+                <w:noProof/>
+                <w:webHidden/>
+              </w:rPr>
+              <w:fldChar w:fldCharType="end"/>
+            </w:r>
+          </w:hyperlink>
+        </w:p>
+        <w:p>
+          <w:pPr>
+            <w:pStyle w:val="TOC2"/>
+            <w:tabs>
+              <w:tab w:val="left" w:pos="960"/>
+              <w:tab w:val="right" w:leader="dot" w:pos="9016"/>
+            </w:tabs>
+            <w:rPr>
+              <w:rFonts w:eastAsiaTheme="minorEastAsia"/>
+              <w:noProof/>
+              <w:sz w:val="24"/>
+              <w:szCs w:val="24"/>
+              <w:lang w:eastAsia="nl-BE"/>
+            </w:rPr>
+          </w:pPr>
+          <w:hyperlink w:anchor="_Toc199529649" w:history="1">
+            <w:r>
+              <w:rPr>
+                <w:rStyle w:val="Hyperlink"/>
+                <w:noProof/>
+                <w:lang w:val="en-US"/>
+              </w:rPr>
+              <w:t>0.3.</w:t>
+            </w:r>
+            <w:r>
+              <w:rPr>
+                <w:rFonts w:eastAsiaTheme="minorEastAsia"/>
+                <w:noProof/>
+                <w:sz w:val="24"/>
+                <w:szCs w:val="24"/>
+                <w:lang w:eastAsia="nl-BE"/>
+              </w:rPr>
+              <w:tab/>
+            </w:r>
+            <w:r>
+              <w:rPr>
+                <w:rStyle w:val="Hyperlink"/>
+                <w:noProof/>
+                <w:lang w:val="en-US"/>
+              </w:rPr>
+              <w:t>Artificial Intelligence</w:t>
+            </w:r>
+            <w:r>
+              <w:rPr>
+                <w:noProof/>
+                <w:webHidden/>
+              </w:rPr>
+              <w:tab/>
+            </w:r>
+            <w:r>
+              <w:rPr>
+                <w:noProof/>
+                <w:webHidden/>
+              </w:rPr>
+              <w:fldChar w:fldCharType="begin"/>
+            </w:r>
+            <w:r>
+              <w:rPr>
+                <w:noProof/>
+                <w:webHidden/>
+              </w:rPr>
+              <w:instrText xml:space="preserve"> PAGEREF _Toc199529649 \h </w:instrText>
             </w:r>
             <w:r>
               <w:rPr>
@@ -273,14 +549,14 @@
               <w:lang w:eastAsia="nl-BE"/>
             </w:rPr>
           </w:pPr>
-          <w:hyperlink w:anchor="_Toc199528217" w:history="1">
+          <w:hyperlink w:anchor="_Toc199529650" w:history="1">
             <w:r>
               <w:rPr>
                 <w:rStyle w:val="Hyperlink"/>
                 <w:noProof/>
-                <w:lang w:val="fr-BE"/>
-              </w:rPr>
-              <w:t>2.</w:t>
+                <w:lang w:val="en-US"/>
+              </w:rPr>
+              <w:t>1.</w:t>
             </w:r>
             <w:r>
               <w:rPr>
@@ -296,8 +572,9 @@
               <w:rPr>
                 <w:rStyle w:val="Hyperlink"/>
                 <w:noProof/>
-              </w:rPr>
-              <w:t>Poppy Corporation Overview</w:t>
+                <w:lang w:val="en-US"/>
+              </w:rPr>
+              <w:t>Welcome to Poppy Space – A Poppy Corporation Initiative</w:t>
             </w:r>
             <w:r>
               <w:rPr>
@@ -318,7 +595,7 @@
                 <w:noProof/>
                 <w:webHidden/>
               </w:rPr>
-              <w:instrText xml:space="preserve"> PAGEREF _Toc199528217 \h </w:instrText>
+              <w:instrText xml:space="preserve"> PAGEREF _Toc199529650 \h </w:instrText>
             </w:r>
             <w:r>
               <w:rPr>
@@ -338,7 +615,7 @@
                 <w:noProof/>
                 <w:webHidden/>
               </w:rPr>
-              <w:t>3</w:t>
+              <w:t>4</w:t>
             </w:r>
             <w:r>
               <w:rPr>
@@ -364,14 +641,14 @@
               <w:lang w:eastAsia="nl-BE"/>
             </w:rPr>
           </w:pPr>
-          <w:hyperlink w:anchor="_Toc199528218" w:history="1">
+          <w:hyperlink w:anchor="_Toc199529651" w:history="1">
             <w:r>
               <w:rPr>
                 <w:rStyle w:val="Hyperlink"/>
                 <w:noProof/>
                 <w:lang w:val="fr-BE"/>
               </w:rPr>
-              <w:t>3.</w:t>
+              <w:t>2.</w:t>
             </w:r>
             <w:r>
               <w:rPr>
@@ -388,7 +665,7 @@
                 <w:rStyle w:val="Hyperlink"/>
                 <w:noProof/>
               </w:rPr>
-              <w:t>The Situation</w:t>
+              <w:t>Poppy Corporation Overview</w:t>
             </w:r>
             <w:r>
               <w:rPr>
@@ -409,7 +686,7 @@
                 <w:noProof/>
                 <w:webHidden/>
               </w:rPr>
-              <w:instrText xml:space="preserve"> PAGEREF _Toc199528218 \h </w:instrText>
+              <w:instrText xml:space="preserve"> PAGEREF _Toc199529651 \h </w:instrText>
             </w:r>
             <w:r>
               <w:rPr>
@@ -429,7 +706,7 @@
                 <w:noProof/>
                 <w:webHidden/>
               </w:rPr>
-              <w:t>3</w:t>
+              <w:t>4</w:t>
             </w:r>
             <w:r>
               <w:rPr>
@@ -455,14 +732,14 @@
               <w:lang w:eastAsia="nl-BE"/>
             </w:rPr>
           </w:pPr>
-          <w:hyperlink w:anchor="_Toc199528219" w:history="1">
+          <w:hyperlink w:anchor="_Toc199529652" w:history="1">
             <w:r>
               <w:rPr>
                 <w:rStyle w:val="Hyperlink"/>
                 <w:noProof/>
                 <w:lang w:val="fr-BE"/>
               </w:rPr>
-              <w:t>4.</w:t>
+              <w:t>3.</w:t>
             </w:r>
             <w:r>
               <w:rPr>
@@ -479,7 +756,7 @@
                 <w:rStyle w:val="Hyperlink"/>
                 <w:noProof/>
               </w:rPr>
-              <w:t>Your Mission</w:t>
+              <w:t>The Situation</w:t>
             </w:r>
             <w:r>
               <w:rPr>
@@ -500,7 +777,7 @@
                 <w:noProof/>
                 <w:webHidden/>
               </w:rPr>
-              <w:instrText xml:space="preserve"> PAGEREF _Toc199528219 \h </w:instrText>
+              <w:instrText xml:space="preserve"> PAGEREF _Toc199529652 \h </w:instrText>
             </w:r>
             <w:r>
               <w:rPr>
@@ -546,14 +823,14 @@
               <w:lang w:eastAsia="nl-BE"/>
             </w:rPr>
           </w:pPr>
-          <w:hyperlink w:anchor="_Toc199528220" w:history="1">
+          <w:hyperlink w:anchor="_Toc199529653" w:history="1">
             <w:r>
               <w:rPr>
                 <w:rStyle w:val="Hyperlink"/>
                 <w:noProof/>
                 <w:lang w:val="fr-BE"/>
               </w:rPr>
-              <w:t>5.</w:t>
+              <w:t>4.</w:t>
             </w:r>
             <w:r>
               <w:rPr>
@@ -569,9 +846,8 @@
               <w:rPr>
                 <w:rStyle w:val="Hyperlink"/>
                 <w:noProof/>
-                <w:lang w:val="fr-BE"/>
-              </w:rPr>
-              <w:t>What’s next?</w:t>
+              </w:rPr>
+              <w:t>Your Mission</w:t>
             </w:r>
             <w:r>
               <w:rPr>
@@ -592,7 +868,7 @@
                 <w:noProof/>
                 <w:webHidden/>
               </w:rPr>
-              <w:instrText xml:space="preserve"> PAGEREF _Toc199528220 \h </w:instrText>
+              <w:instrText xml:space="preserve"> PAGEREF _Toc199529653 \h </w:instrText>
             </w:r>
             <w:r>
               <w:rPr>
@@ -612,7 +888,7 @@
                 <w:noProof/>
                 <w:webHidden/>
               </w:rPr>
-              <w:t>4</w:t>
+              <w:t>5</w:t>
             </w:r>
             <w:r>
               <w:rPr>
@@ -638,14 +914,14 @@
               <w:lang w:eastAsia="nl-BE"/>
             </w:rPr>
           </w:pPr>
-          <w:hyperlink w:anchor="_Toc199528221" w:history="1">
+          <w:hyperlink w:anchor="_Toc199529654" w:history="1">
             <w:r>
               <w:rPr>
                 <w:rStyle w:val="Hyperlink"/>
                 <w:noProof/>
                 <w:lang w:val="fr-BE"/>
               </w:rPr>
-              <w:t>6.</w:t>
+              <w:t>5.</w:t>
             </w:r>
             <w:r>
               <w:rPr>
@@ -661,6 +937,98 @@
               <w:rPr>
                 <w:rStyle w:val="Hyperlink"/>
                 <w:noProof/>
+                <w:lang w:val="fr-BE"/>
+              </w:rPr>
+              <w:t>What’s next?</w:t>
+            </w:r>
+            <w:r>
+              <w:rPr>
+                <w:noProof/>
+                <w:webHidden/>
+              </w:rPr>
+              <w:tab/>
+            </w:r>
+            <w:r>
+              <w:rPr>
+                <w:noProof/>
+                <w:webHidden/>
+              </w:rPr>
+              <w:fldChar w:fldCharType="begin"/>
+            </w:r>
+            <w:r>
+              <w:rPr>
+                <w:noProof/>
+                <w:webHidden/>
+              </w:rPr>
+              <w:instrText xml:space="preserve"> PAGEREF _Toc199529654 \h </w:instrText>
+            </w:r>
+            <w:r>
+              <w:rPr>
+                <w:noProof/>
+                <w:webHidden/>
+              </w:rPr>
+            </w:r>
+            <w:r>
+              <w:rPr>
+                <w:noProof/>
+                <w:webHidden/>
+              </w:rPr>
+              <w:fldChar w:fldCharType="separate"/>
+            </w:r>
+            <w:r>
+              <w:rPr>
+                <w:noProof/>
+                <w:webHidden/>
+              </w:rPr>
+              <w:t>5</w:t>
+            </w:r>
+            <w:r>
+              <w:rPr>
+                <w:noProof/>
+                <w:webHidden/>
+              </w:rPr>
+              <w:fldChar w:fldCharType="end"/>
+            </w:r>
+          </w:hyperlink>
+        </w:p>
+        <w:p>
+          <w:pPr>
+            <w:pStyle w:val="TOC1"/>
+            <w:tabs>
+              <w:tab w:val="left" w:pos="440"/>
+              <w:tab w:val="right" w:leader="dot" w:pos="9016"/>
+            </w:tabs>
+            <w:rPr>
+              <w:rFonts w:eastAsiaTheme="minorEastAsia"/>
+              <w:noProof/>
+              <w:sz w:val="24"/>
+              <w:szCs w:val="24"/>
+              <w:lang w:eastAsia="nl-BE"/>
+            </w:rPr>
+          </w:pPr>
+          <w:hyperlink w:anchor="_Toc199529655" w:history="1">
+            <w:r>
+              <w:rPr>
+                <w:rStyle w:val="Hyperlink"/>
+                <w:noProof/>
+                <w:lang w:val="fr-BE"/>
+              </w:rPr>
+              <w:t>6.</w:t>
+            </w:r>
+            <w:r>
+              <w:rPr>
+                <w:rFonts w:eastAsiaTheme="minorEastAsia"/>
+                <w:noProof/>
+                <w:sz w:val="24"/>
+                <w:szCs w:val="24"/>
+                <w:lang w:eastAsia="nl-BE"/>
+              </w:rPr>
+              <w:tab/>
+            </w:r>
+            <w:r>
+              <w:rPr>
+                <w:rStyle w:val="Hyperlink"/>
+                <w:noProof/>
               </w:rPr>
               <w:t>Get Started!</w:t>
             </w:r>
@@ -683,7 +1051,7 @@
                 <w:noProof/>
                 <w:webHidden/>
               </w:rPr>
-              <w:instrText xml:space="preserve"> PAGEREF _Toc199528221 \h </w:instrText>
+              <w:instrText xml:space="preserve"> PAGEREF _Toc199529655 \h </w:instrText>
             </w:r>
             <w:r>
               <w:rPr>
@@ -703,7 +1071,7 @@
                 <w:noProof/>
                 <w:webHidden/>
               </w:rPr>
-              <w:t>5</w:t>
+              <w:t>6</w:t>
             </w:r>
             <w:r>
               <w:rPr>
@@ -729,7 +1097,7 @@
               <w:lang w:eastAsia="nl-BE"/>
             </w:rPr>
           </w:pPr>
-          <w:hyperlink w:anchor="_Toc199528222" w:history="1">
+          <w:hyperlink w:anchor="_Toc199529656" w:history="1">
             <w:r>
               <w:rPr>
                 <w:rStyle w:val="Hyperlink"/>
@@ -775,7 +1143,7 @@
                 <w:noProof/>
                 <w:webHidden/>
               </w:rPr>
-              <w:instrText xml:space="preserve"> PAGEREF _Toc199528222 \h </w:instrText>
+              <w:instrText xml:space="preserve"> PAGEREF _Toc199529656 \h </w:instrText>
             </w:r>
             <w:r>
               <w:rPr>
@@ -795,7 +1163,7 @@
                 <w:noProof/>
                 <w:webHidden/>
               </w:rPr>
-              <w:t>6</w:t>
+              <w:t>7</w:t>
             </w:r>
             <w:r>
               <w:rPr>
@@ -845,7 +1213,6 @@
           <w:lang w:val="en-US"/>
         </w:rPr>
       </w:pPr>
-      <w:bookmarkStart w:id="0" w:name="_Toc199528216"/>
       <w:r>
         <w:rPr>
           <w:lang w:val="en-US"/>
@@ -853,11 +1220,19 @@
         <w:lastRenderedPageBreak/>
         <w:t xml:space="preserve"> </w:t>
       </w:r>
-      <w:r>
-        <w:rPr>
-          <w:lang w:val="en-US"/>
-        </w:rPr>
-        <w:t xml:space="preserve">Sources &amp; AI usage </w:t>
+      <w:bookmarkStart w:id="0" w:name="_Toc199529646"/>
+      <w:r>
+        <w:rPr>
+          <w:lang w:val="en-US"/>
+        </w:rPr>
+        <w:t>Sources &amp; AI usage</w:t>
+      </w:r>
+      <w:bookmarkEnd w:id="0"/>
+      <w:r>
+        <w:rPr>
+          <w:lang w:val="en-US"/>
+        </w:rPr>
+        <w:t xml:space="preserve"> </w:t>
       </w:r>
     </w:p>
     <w:p>
@@ -871,12 +1246,14 @@
           <w:lang w:val="en-US"/>
         </w:rPr>
       </w:pPr>
+      <w:bookmarkStart w:id="1" w:name="_Toc199529647"/>
       <w:r>
         <w:rPr>
           <w:lang w:val="en-US"/>
         </w:rPr>
         <w:t>General Information</w:t>
       </w:r>
+      <w:bookmarkEnd w:id="1"/>
     </w:p>
     <w:p>
       <w:pPr>
@@ -938,12 +1315,14 @@
           <w:lang w:val="en-US"/>
         </w:rPr>
       </w:pPr>
+      <w:bookmarkStart w:id="2" w:name="_Toc199529648"/>
       <w:r>
         <w:rPr>
           <w:lang w:val="en-US"/>
         </w:rPr>
         <w:t>Sources</w:t>
       </w:r>
+      <w:bookmarkEnd w:id="2"/>
     </w:p>
     <w:p>
       <w:pPr>
@@ -965,9 +1344,9 @@
         <w:tblLook w:val="04A0" w:firstRow="1" w:lastRow="0" w:firstColumn="1" w:lastColumn="0" w:noHBand="0" w:noVBand="1"/>
       </w:tblPr>
       <w:tblGrid>
-        <w:gridCol w:w="2523"/>
-        <w:gridCol w:w="5234"/>
-        <w:gridCol w:w="1259"/>
+        <w:gridCol w:w="2305"/>
+        <w:gridCol w:w="4820"/>
+        <w:gridCol w:w="1891"/>
       </w:tblGrid>
       <w:tr>
         <w:trPr>
@@ -1029,6 +1408,13 @@
                 <w:bCs w:val="0"/>
               </w:rPr>
             </w:pPr>
+            <w:r>
+              <w:rPr>
+                <w:b w:val="0"/>
+                <w:bCs w:val="0"/>
+              </w:rPr>
+              <w:t xml:space="preserve"> Personal </w:t>
+            </w:r>
             <w:r>
               <w:rPr>
                 <w:b w:val="0"/>
@@ -1449,12 +1835,14 @@
           <w:lang w:val="en-US"/>
         </w:rPr>
       </w:pPr>
+      <w:bookmarkStart w:id="3" w:name="_Toc199529649"/>
       <w:r>
         <w:rPr>
           <w:lang w:val="en-US"/>
         </w:rPr>
         <w:t>Artificial Intelligence</w:t>
       </w:r>
+      <w:bookmarkEnd w:id="3"/>
     </w:p>
     <w:p>
       <w:pPr>
@@ -1717,6 +2105,7 @@
           <w:lang w:val="en-US"/>
         </w:rPr>
       </w:pPr>
+      <w:bookmarkStart w:id="4" w:name="_Toc199529650"/>
       <w:r>
         <w:rPr>
           <w:lang w:val="en-US"/>
@@ -1724,7 +2113,7 @@
         <w:lastRenderedPageBreak/>
         <w:t>Welcome to Poppy Space – A Poppy Corporation Initiative</w:t>
       </w:r>
-      <w:bookmarkEnd w:id="0"/>
+      <w:bookmarkEnd w:id="4"/>
     </w:p>
     <w:p>
       <w:pPr>
@@ -1932,11 +2321,11 @@
           <w:lang w:val="fr-BE"/>
         </w:rPr>
       </w:pPr>
-      <w:bookmarkStart w:id="1" w:name="_Toc199528217"/>
+      <w:bookmarkStart w:id="5" w:name="_Toc199529651"/>
       <w:r>
         <w:t>Poppy Corporation Overview</w:t>
       </w:r>
-      <w:bookmarkEnd w:id="1"/>
+      <w:bookmarkEnd w:id="5"/>
     </w:p>
     <w:p>
       <w:pPr>
@@ -2090,11 +2479,11 @@
           <w:lang w:val="fr-BE"/>
         </w:rPr>
       </w:pPr>
-      <w:bookmarkStart w:id="2" w:name="_Toc199528218"/>
+      <w:bookmarkStart w:id="6" w:name="_Toc199529652"/>
       <w:r>
         <w:t>The Situation</w:t>
       </w:r>
-      <w:bookmarkEnd w:id="2"/>
+      <w:bookmarkEnd w:id="6"/>
     </w:p>
     <w:p>
       <w:pPr>
@@ -2209,12 +2598,12 @@
           <w:lang w:val="fr-BE"/>
         </w:rPr>
       </w:pPr>
-      <w:bookmarkStart w:id="3" w:name="_Toc199528219"/>
+      <w:bookmarkStart w:id="7" w:name="_Toc199529653"/>
       <w:r>
         <w:lastRenderedPageBreak/>
         <w:t>Your Mission</w:t>
       </w:r>
-      <w:bookmarkEnd w:id="3"/>
+      <w:bookmarkEnd w:id="7"/>
     </w:p>
     <w:p>
       <w:pPr>
@@ -2437,7 +2826,7 @@
           <w:lang w:val="fr-BE"/>
         </w:rPr>
       </w:pPr>
-      <w:bookmarkStart w:id="4" w:name="_Toc199528220"/>
+      <w:bookmarkStart w:id="8" w:name="_Toc199529654"/>
       <w:proofErr w:type="spellStart"/>
       <w:r>
         <w:rPr>
@@ -2470,7 +2859,7 @@
         </w:rPr>
         <w:t>?</w:t>
       </w:r>
-      <w:bookmarkEnd w:id="4"/>
+      <w:bookmarkEnd w:id="8"/>
     </w:p>
     <w:p>
       <w:pPr>
@@ -2633,12 +3022,12 @@
           <w:lang w:val="fr-BE"/>
         </w:rPr>
       </w:pPr>
-      <w:bookmarkStart w:id="5" w:name="_Toc199528221"/>
+      <w:bookmarkStart w:id="9" w:name="_Toc199529655"/>
       <w:r>
         <w:lastRenderedPageBreak/>
         <w:t>Get Started!</w:t>
       </w:r>
-      <w:bookmarkEnd w:id="5"/>
+      <w:bookmarkEnd w:id="9"/>
     </w:p>
     <w:p>
       <w:pPr>
@@ -3294,7 +3683,7 @@
           <w:lang w:val="fr-BE"/>
         </w:rPr>
       </w:pPr>
-      <w:bookmarkStart w:id="6" w:name="_Toc199528222"/>
+      <w:bookmarkStart w:id="10" w:name="_Toc199529656"/>
       <w:r>
         <w:rPr>
           <w:lang w:val="fr-BE"/>
@@ -3302,7 +3691,7 @@
         <w:lastRenderedPageBreak/>
         <w:t>Instructions</w:t>
       </w:r>
-      <w:bookmarkEnd w:id="6"/>
+      <w:bookmarkEnd w:id="10"/>
     </w:p>
     <w:p>
       <w:pPr>
@@ -7306,6 +7695,7 @@
   <w:style w:type="character" w:default="1" w:styleId="DefaultParagraphFont">
     <w:name w:val="Default Paragraph Font"/>
     <w:uiPriority w:val="1"/>
+    <w:semiHidden/>
     <w:unhideWhenUsed/>
   </w:style>
   <w:style w:type="table" w:default="1" w:styleId="TableNormal">

</xml_diff>